<commit_message>
complete and formatted version of write up
</commit_message>
<xml_diff>
--- a/FinalProject_WriteUp.docx
+++ b/FinalProject_WriteUp.docx
@@ -7,7 +7,15 @@
         <w:pStyle w:val="Title"/>
       </w:pPr>
       <w:r>
-        <w:t>Characteristics of a Successful Reddit Post</w:t>
+        <w:t xml:space="preserve">Characteristics of a Successful </w:t>
+      </w:r>
+      <w:proofErr w:type="spellStart"/>
+      <w:r>
+        <w:t>Reddit</w:t>
+      </w:r>
+      <w:proofErr w:type="spellEnd"/>
+      <w:r>
+        <w:t xml:space="preserve"> Post</w:t>
       </w:r>
     </w:p>
     <w:p>
@@ -27,7 +35,23 @@
         <w:pStyle w:val="AuthorInformation"/>
       </w:pPr>
       <w:r>
-        <w:t>Stephen Smart, Emily Southern, Shruthi Sukumar, and Adam Winchell*</w:t>
+        <w:t xml:space="preserve">Stephen Smart, Emily Southern, </w:t>
+      </w:r>
+      <w:proofErr w:type="spellStart"/>
+      <w:r>
+        <w:t>Shruthi</w:t>
+      </w:r>
+      <w:proofErr w:type="spellEnd"/>
+      <w:r>
+        <w:t xml:space="preserve"> </w:t>
+      </w:r>
+      <w:proofErr w:type="spellStart"/>
+      <w:r>
+        <w:t>Sukumar</w:t>
+      </w:r>
+      <w:proofErr w:type="spellEnd"/>
+      <w:r>
+        <w:t>, and Adam Winchell*</w:t>
       </w:r>
     </w:p>
     <w:p>
@@ -64,6 +88,7 @@
     <w:p>
       <w:pPr>
         <w:pStyle w:val="Abstract"/>
+        <w:spacing w:line="276" w:lineRule="auto"/>
       </w:pPr>
       <w:r>
         <w:lastRenderedPageBreak/>
@@ -75,36 +100,98 @@
         <w:pStyle w:val="BodyNoIndent"/>
       </w:pPr>
       <w:r>
-        <w:t>The goal of this project was to determine the c</w:t>
-      </w:r>
-      <w:r>
-        <w:t>haracteristics of a successful R</w:t>
-      </w:r>
-      <w:r>
-        <w:t>edd</w:t>
-      </w:r>
-      <w:r>
-        <w:t xml:space="preserve">it post. We analyzed data from eight </w:t>
-      </w:r>
-      <w:r>
-        <w:t xml:space="preserve">subreddits consisting </w:t>
-      </w:r>
-      <w:r>
-        <w:t>of text-only posts. We created three</w:t>
-      </w:r>
-      <w:r>
-        <w:t xml:space="preserve"> visualizations to assist R</w:t>
-      </w:r>
-      <w:r>
-        <w:t>eddit users intereste</w:t>
-      </w:r>
-      <w:r>
-        <w:t>d in generating the most karma.</w:t>
+        <w:t xml:space="preserve">The goal of this project was to determine the characteristics of a successful </w:t>
+      </w:r>
+      <w:proofErr w:type="spellStart"/>
+      <w:r>
+        <w:t>Reddit</w:t>
+      </w:r>
+      <w:proofErr w:type="spellEnd"/>
+      <w:r>
+        <w:t xml:space="preserve"> post. We analyzed data from eight </w:t>
+      </w:r>
+      <w:proofErr w:type="spellStart"/>
+      <w:r>
+        <w:t>subreddits</w:t>
+      </w:r>
+      <w:proofErr w:type="spellEnd"/>
+      <w:r>
+        <w:t xml:space="preserve"> consisting of text-only posts. We created three visualizations to assist </w:t>
+      </w:r>
+      <w:proofErr w:type="spellStart"/>
+      <w:r>
+        <w:t>Reddit</w:t>
+      </w:r>
+      <w:proofErr w:type="spellEnd"/>
+      <w:r>
+        <w:t xml:space="preserve"> users interested in generating the most karma. The first visualization shows the mean karma score for different topics across </w:t>
+      </w:r>
+      <w:r>
+        <w:t xml:space="preserve">all of our </w:t>
+      </w:r>
+      <w:proofErr w:type="spellStart"/>
+      <w:r>
+        <w:t>subreddits</w:t>
+      </w:r>
+      <w:proofErr w:type="spellEnd"/>
+      <w:r>
+        <w:t xml:space="preserve">. </w:t>
+      </w:r>
+      <w:r>
+        <w:t>The second</w:t>
+      </w:r>
+      <w:r>
+        <w:t xml:space="preserve"> visualization shows the number of posts within each </w:t>
+      </w:r>
+      <w:proofErr w:type="spellStart"/>
+      <w:r>
+        <w:t>subreddit</w:t>
+      </w:r>
+      <w:proofErr w:type="spellEnd"/>
+      <w:r>
+        <w:t xml:space="preserve">, as well as the number of those posts above </w:t>
+      </w:r>
+      <w:r>
+        <w:t xml:space="preserve">and below </w:t>
+      </w:r>
+      <w:r>
+        <w:t xml:space="preserve">a given karma threshold. </w:t>
+      </w:r>
+      <w:r>
+        <w:t>The third</w:t>
+      </w:r>
+      <w:r>
+        <w:t xml:space="preserve"> visualization shows the mean karma score (normalized by the number of active users on that </w:t>
+      </w:r>
+      <w:proofErr w:type="spellStart"/>
+      <w:r>
+        <w:t>subreddit</w:t>
+      </w:r>
+      <w:proofErr w:type="spellEnd"/>
+      <w:r>
+        <w:t xml:space="preserve">) over time. In addition to supporting </w:t>
+      </w:r>
+      <w:proofErr w:type="spellStart"/>
+      <w:r>
+        <w:t>subreddit</w:t>
+      </w:r>
+      <w:proofErr w:type="spellEnd"/>
+      <w:r>
+        <w:t xml:space="preserve"> analysis, these visualizations also tell interesting stories about what happens within these </w:t>
+      </w:r>
+      <w:proofErr w:type="spellStart"/>
+      <w:r>
+        <w:t>subreddits</w:t>
+      </w:r>
+      <w:proofErr w:type="spellEnd"/>
+      <w:r>
+        <w:t>.</w:t>
       </w:r>
     </w:p>
     <w:p>
       <w:pPr>
         <w:pStyle w:val="IndexTerms"/>
+        <w:spacing w:line="276" w:lineRule="auto"/>
       </w:pPr>
       <w:r>
         <w:rPr>
@@ -115,16 +202,22 @@
       <w:r>
         <w:t xml:space="preserve">: </w:t>
       </w:r>
+      <w:proofErr w:type="spellStart"/>
       <w:r>
         <w:t>sub</w:t>
       </w:r>
       <w:r>
-        <w:t>reddit, topic model, D3.js</w:t>
+        <w:t>reddit</w:t>
+      </w:r>
+      <w:proofErr w:type="spellEnd"/>
+      <w:r>
+        <w:t>, topic model, D3.js</w:t>
       </w:r>
     </w:p>
     <w:p>
       <w:pPr>
         <w:pStyle w:val="Heading1"/>
+        <w:spacing w:line="276" w:lineRule="auto"/>
       </w:pPr>
       <w:r>
         <w:t>Introduction</w:t>
@@ -134,123 +227,475 @@
       <w:pPr>
         <w:pStyle w:val="BodyNoIndent"/>
       </w:pPr>
-      <w:r>
-        <w:t xml:space="preserve">Reddit is a </w:t>
-      </w:r>
-      <w:r>
-        <w:t>popular social news and media aggregation website. Registered users submit content</w:t>
-      </w:r>
-      <w:r>
-        <w:t>, such as text posts, links, and images,</w:t>
-      </w:r>
-      <w:r>
-        <w:t xml:space="preserve"> to user-created </w:t>
-      </w:r>
-      <w:r>
-        <w:t>communities called ‘subreddits’</w:t>
-      </w:r>
-      <w:r>
-        <w:t xml:space="preserve">. </w:t>
-      </w:r>
-      <w:r>
-        <w:t>These communities cover a wide range of topics including</w:t>
-      </w:r>
-      <w:r>
-        <w:t>, but not limited to,</w:t>
-      </w:r>
-      <w:r>
-        <w:t xml:space="preserve"> news, science, movies, </w:t>
-      </w:r>
-      <w:r>
-        <w:t xml:space="preserve">video games, </w:t>
-      </w:r>
-      <w:r>
-        <w:t xml:space="preserve">music, books, </w:t>
-      </w:r>
-      <w:r>
-        <w:t>and food</w:t>
-      </w:r>
-      <w:r>
-        <w:t xml:space="preserve">. Some subreddits </w:t>
-      </w:r>
-      <w:r>
-        <w:t>allow for text-only submissions, which we focus on here. Specifically, we chose to analyze a collection of subreddits</w:t>
-      </w:r>
-      <w:r>
-        <w:t xml:space="preserve"> dedicated to </w:t>
-      </w:r>
-      <w:r>
-        <w:t xml:space="preserve">posts </w:t>
-      </w:r>
-      <w:r>
-        <w:t xml:space="preserve">asking </w:t>
-      </w:r>
-      <w:r>
-        <w:t>focused questions. These are communities like AskHistorians, AskScience, and AskCulinary, where members of the sub</w:t>
-      </w:r>
-      <w:r>
-        <w:t>reddit pose</w:t>
-      </w:r>
-      <w:r>
-        <w:t xml:space="preserve"> a question specific to the given community and e</w:t>
-      </w:r>
-      <w:r>
-        <w:t xml:space="preserve">xperts within the community </w:t>
-      </w:r>
-      <w:r>
-        <w:t>collectively provide their perspectives on the answer.</w:t>
-      </w:r>
-    </w:p>
-    <w:p>
-      <w:pPr>
-        <w:pStyle w:val="Body"/>
-      </w:pPr>
-      <w:r>
-        <w:t xml:space="preserve">Each user who views a post can choose to either up-vote (i.e. like the post) or </w:t>
-      </w:r>
-      <w:r>
-        <w:t xml:space="preserve">down-vote the post. The </w:t>
-      </w:r>
-      <w:r>
-        <w:t xml:space="preserve">sum of the up-votes and down-votes, treated as </w:t>
-      </w:r>
-      <w:r>
-        <w:t>+</w:t>
-      </w:r>
-      <w:r>
-        <w:t>1 and -1</w:t>
+      <w:proofErr w:type="spellStart"/>
+      <w:r>
+        <w:t>Reddit</w:t>
+      </w:r>
+      <w:proofErr w:type="spellEnd"/>
+      <w:r>
+        <w:t xml:space="preserve"> is a popular social news and media aggregation website. Registered users submit content, such as text posts, links, and images, to user-created communities called ‘</w:t>
+      </w:r>
+      <w:proofErr w:type="spellStart"/>
+      <w:r>
+        <w:t>subreddits</w:t>
+      </w:r>
+      <w:proofErr w:type="spellEnd"/>
+      <w:r>
+        <w:t xml:space="preserve">’. These communities cover a wide range of topics including, but not limited to, news, science, movies, video games, music, books, and food. Some </w:t>
+      </w:r>
+      <w:proofErr w:type="spellStart"/>
+      <w:r>
+        <w:t>subreddits</w:t>
+      </w:r>
+      <w:proofErr w:type="spellEnd"/>
+      <w:r>
+        <w:t xml:space="preserve"> allow for text-only submissions, which we focus on here. Specifically, we chose to analyze a collection of </w:t>
+      </w:r>
+      <w:proofErr w:type="spellStart"/>
+      <w:r>
+        <w:t>subreddits</w:t>
+      </w:r>
+      <w:proofErr w:type="spellEnd"/>
+      <w:r>
+        <w:t xml:space="preserve"> dedicated to posts asking focused questions. These are communities like </w:t>
+      </w:r>
+      <w:proofErr w:type="spellStart"/>
+      <w:r>
+        <w:t>AskHistorians</w:t>
+      </w:r>
+      <w:proofErr w:type="spellEnd"/>
+      <w:r>
+        <w:t xml:space="preserve">, </w:t>
+      </w:r>
+      <w:proofErr w:type="spellStart"/>
+      <w:r>
+        <w:t>AskScience</w:t>
+      </w:r>
+      <w:proofErr w:type="spellEnd"/>
+      <w:r>
+        <w:t xml:space="preserve">, and </w:t>
+      </w:r>
+      <w:proofErr w:type="spellStart"/>
+      <w:r>
+        <w:t>AskCulinary</w:t>
+      </w:r>
+      <w:proofErr w:type="spellEnd"/>
+      <w:r>
+        <w:t xml:space="preserve">, where members of the </w:t>
+      </w:r>
+      <w:proofErr w:type="spellStart"/>
+      <w:r>
+        <w:t>subreddit</w:t>
+      </w:r>
+      <w:proofErr w:type="spellEnd"/>
+      <w:r>
+        <w:t xml:space="preserve"> pose a question specific to the given community and experts within the community collectively provide their perspectives on the answer.</w:t>
+      </w:r>
+    </w:p>
+    <w:p>
+      <w:pPr>
+        <w:pStyle w:val="BodyNoIndent"/>
+      </w:pPr>
+      <w:r>
+        <w:t xml:space="preserve">Each user who views a post can choose to either up-vote (i.e. like the post) or down-vote the post. The sum of the up-votes and down-votes, treated as +1 and -1, respectively, is defined as the karma of the post, which serves as a proxy for the success of a post. We aim to determine the characteristics of a successful text-only post in various Ask-based </w:t>
+      </w:r>
+      <w:proofErr w:type="spellStart"/>
+      <w:r>
+        <w:t>subreddits</w:t>
+      </w:r>
+      <w:proofErr w:type="spellEnd"/>
+      <w:r>
+        <w:t xml:space="preserve">. These findings can be used to assist </w:t>
+      </w:r>
+      <w:proofErr w:type="spellStart"/>
+      <w:r>
+        <w:t>Reddit</w:t>
+      </w:r>
+      <w:proofErr w:type="spellEnd"/>
+      <w:r>
+        <w:t xml:space="preserve"> users interested in generating the most</w:t>
+      </w:r>
+      <w:r>
+        <w:t xml:space="preserve"> karma.</w:t>
+      </w:r>
+    </w:p>
+    <w:p>
+      <w:pPr>
+        <w:pStyle w:val="Heading1"/>
+        <w:spacing w:line="276" w:lineRule="auto"/>
+      </w:pPr>
+      <w:r>
+        <w:t>Related Works</w:t>
+      </w:r>
+    </w:p>
+    <w:p>
+      <w:pPr>
+        <w:pStyle w:val="BodyNoIndent"/>
+      </w:pPr>
+      <w:r>
+        <w:t>Our research be</w:t>
+      </w:r>
+      <w:r>
+        <w:t xml:space="preserve">gan with trying to understand </w:t>
+      </w:r>
+      <w:proofErr w:type="spellStart"/>
+      <w:r>
+        <w:t>Reddit’s</w:t>
+      </w:r>
+      <w:proofErr w:type="spellEnd"/>
+      <w:r>
+        <w:t xml:space="preserve"> algorithm in displaying posts [7]. </w:t>
+      </w:r>
+      <w:proofErr w:type="spellStart"/>
+      <w:r>
+        <w:t>Reddit’s</w:t>
+      </w:r>
+      <w:proofErr w:type="spellEnd"/>
+      <w:r>
+        <w:t xml:space="preserve"> core object is to prioritize new posts as </w:t>
+      </w:r>
+      <w:r>
+        <w:t>to keep content fresh for users;</w:t>
+      </w:r>
+      <w:r>
+        <w:t xml:space="preserve"> as a result</w:t>
       </w:r>
       <w:r>
         <w:t>,</w:t>
       </w:r>
       <w:r>
-        <w:t xml:space="preserve"> respectively, is de</w:t>
-      </w:r>
-      <w:r>
-        <w:t>fined as the karma</w:t>
-      </w:r>
-      <w:r>
-        <w:t xml:space="preserve"> of the post, which serves as a proxy for the success of a post. We aim</w:t>
-      </w:r>
-      <w:r>
-        <w:t xml:space="preserve"> to determine the characteristics of a successful </w:t>
-      </w:r>
-      <w:r>
-        <w:t>text-only post in various Ask-based subr</w:t>
-      </w:r>
-      <w:r>
-        <w:t>e</w:t>
-      </w:r>
+        <w:t xml:space="preserve"> newer posts are prioritized over older ones.</w:t>
+      </w:r>
+    </w:p>
+    <w:p>
+      <w:pPr>
+        <w:pStyle w:val="BodyNoIndent"/>
+      </w:pPr>
+      <w:r>
+        <w:t>Due to</w:t>
+      </w:r>
+      <w:r>
+        <w:t xml:space="preserve"> </w:t>
+      </w:r>
+      <w:proofErr w:type="spellStart"/>
+      <w:r>
+        <w:t>Reddit’s</w:t>
+      </w:r>
+      <w:proofErr w:type="spellEnd"/>
+      <w:r>
+        <w:t xml:space="preserve"> relative obscurity</w:t>
+      </w:r>
+      <w:r>
+        <w:t xml:space="preserve">, we looked for publications about </w:t>
+      </w:r>
+      <w:r>
+        <w:t xml:space="preserve">a different social media platform, Twitter, as the two </w:t>
+      </w:r>
+      <w:r>
+        <w:t xml:space="preserve">are comparable for our intents and purposes. To that end, we found papers [3, 5, 8] </w:t>
+      </w:r>
+      <w:r>
+        <w:t>that</w:t>
+      </w:r>
+      <w:r>
+        <w:t xml:space="preserve"> have </w:t>
+      </w:r>
+      <w:r>
+        <w:t xml:space="preserve">had </w:t>
+      </w:r>
+      <w:r>
+        <w:t xml:space="preserve">modest success in predicting the </w:t>
+      </w:r>
+      <w:r>
+        <w:lastRenderedPageBreak/>
+        <w:t xml:space="preserve">popularity of tweets on Twitter. These methodologies incorporated the use of the content of the messages, temporal information, and </w:t>
+      </w:r>
+      <w:proofErr w:type="gramStart"/>
+      <w:r>
+        <w:t>meta</w:t>
+      </w:r>
+      <w:proofErr w:type="gramEnd"/>
+      <w:r>
+        <w:t xml:space="preserve"> data of the tweets for use in prediction. In [8] the authors use early </w:t>
+      </w:r>
+      <w:proofErr w:type="spellStart"/>
+      <w:r>
+        <w:t>retweeting</w:t>
+      </w:r>
+      <w:proofErr w:type="spellEnd"/>
+      <w:r>
+        <w:t xml:space="preserve"> data in order to anticipate </w:t>
+      </w:r>
+      <w:r>
+        <w:t>the popularity of a tweet</w:t>
+      </w:r>
+      <w:proofErr w:type="gramStart"/>
+      <w:r>
+        <w:t>;</w:t>
+      </w:r>
+      <w:proofErr w:type="gramEnd"/>
+      <w:r>
+        <w:t xml:space="preserve"> the </w:t>
+      </w:r>
+      <w:proofErr w:type="spellStart"/>
+      <w:r>
+        <w:t>R</w:t>
+      </w:r>
+      <w:r>
+        <w:t>eddit</w:t>
+      </w:r>
+      <w:proofErr w:type="spellEnd"/>
+      <w:r>
+        <w:t xml:space="preserve"> equivalent would be the comments on a post. Unfortunately, such a strategy would not necessarily work with the </w:t>
+      </w:r>
+      <w:proofErr w:type="spellStart"/>
+      <w:r>
+        <w:t>subreddits</w:t>
+      </w:r>
+      <w:proofErr w:type="spellEnd"/>
+      <w:r>
+        <w:t xml:space="preserve"> </w:t>
+      </w:r>
+      <w:r>
+        <w:t>analyzed</w:t>
+      </w:r>
+      <w:r>
+        <w:t xml:space="preserve"> due </w:t>
+      </w:r>
+      <w:r>
+        <w:t>to the strict moderation of which</w:t>
+      </w:r>
+      <w:r>
+        <w:t xml:space="preserve"> comments are considered relevant to the post at hand.</w:t>
+      </w:r>
+    </w:p>
+    <w:p>
+      <w:pPr>
+        <w:pStyle w:val="BodyNoIndent"/>
+      </w:pPr>
+      <w:r>
+        <w:t>D3 is a JavaS</w:t>
+      </w:r>
+      <w:r>
+        <w:t>cript library that allows developers to map ob</w:t>
+      </w:r>
+      <w:r>
+        <w:t>jects to the DOM [2], and</w:t>
+      </w:r>
+      <w:r>
+        <w:t xml:space="preserve"> is a powerful tool in visualizing data online. We wanted to create an experience where users could explore what it means to cre</w:t>
+      </w:r>
+      <w:r>
+        <w:t xml:space="preserve">ate a successful </w:t>
+      </w:r>
+      <w:proofErr w:type="spellStart"/>
+      <w:r>
+        <w:t>Reddit</w:t>
+      </w:r>
+      <w:proofErr w:type="spellEnd"/>
+      <w:r>
+        <w:t xml:space="preserve"> post. T</w:t>
+      </w:r>
+      <w:r>
+        <w:t>hus</w:t>
+      </w:r>
+      <w:r>
+        <w:t>, D3 was the</w:t>
+      </w:r>
+      <w:r>
+        <w:t xml:space="preserve"> obvious candidate for allowing the types of interactions we </w:t>
+      </w:r>
+      <w:r>
+        <w:t>desired</w:t>
+      </w:r>
+      <w:r>
+        <w:t>.  S</w:t>
+      </w:r>
+      <w:r>
+        <w:t>ince our visualizations include</w:t>
+      </w:r>
+      <w:r>
+        <w:t xml:space="preserve"> animations, we researched whether this could possibly detract from the user’s ability to analyze trends and d</w:t>
+      </w:r>
+      <w:r>
+        <w:t xml:space="preserve">etermine what comprises a successful </w:t>
+      </w:r>
+      <w:proofErr w:type="spellStart"/>
+      <w:r>
+        <w:t>R</w:t>
+      </w:r>
+      <w:r>
+        <w:t>eddit</w:t>
+      </w:r>
+      <w:proofErr w:type="spellEnd"/>
+      <w:r>
+        <w:t xml:space="preserve"> post. The work done by [6] showed that while </w:t>
+      </w:r>
+      <w:r>
+        <w:t>animations can detract from visualizations’</w:t>
+      </w:r>
+      <w:r>
+        <w:t xml:space="preserve"> effectiveness, it comes with the boon of being more fun and engaging. Thus</w:t>
+      </w:r>
+      <w:r>
+        <w:t>,</w:t>
+      </w:r>
+      <w:r>
+        <w:t xml:space="preserve"> one must strike a balance in the </w:t>
+      </w:r>
+      <w:r>
+        <w:t xml:space="preserve">use of </w:t>
+      </w:r>
+      <w:r>
+        <w:t>animations, as to not detract too much from the effectiveness of the visualization.</w:t>
+      </w:r>
+    </w:p>
+    <w:p>
+      <w:pPr>
+        <w:pStyle w:val="BodyNoIndent"/>
+      </w:pPr>
+      <w:r>
+        <w:t>Data storytelling is more effective when visualizations are memorable and engaging [4]. Thus</w:t>
+      </w:r>
+      <w:r>
+        <w:t>,</w:t>
+      </w:r>
+      <w:r>
+        <w:t xml:space="preserve"> we included animations at the potential cos</w:t>
+      </w:r>
+      <w:r>
+        <w:t xml:space="preserve">t of effectiveness and chose </w:t>
+      </w:r>
+      <w:r>
+        <w:t xml:space="preserve">not </w:t>
+      </w:r>
+      <w:r>
+        <w:t xml:space="preserve">to </w:t>
+      </w:r>
+      <w:r>
+        <w:t xml:space="preserve">modify some of the less sensible topics recovered in the topic modeling. In regards to [1], Latent </w:t>
+      </w:r>
+      <w:proofErr w:type="spellStart"/>
+      <w:r>
+        <w:t>Dirichlet</w:t>
+      </w:r>
+      <w:proofErr w:type="spellEnd"/>
+      <w:r>
+        <w:t xml:space="preserve"> Allocation (LDA) has been shown to be a profoundly useful tool in the analysis of large corpuses of text. LDA is an unsupervis</w:t>
+      </w:r>
+      <w:r>
+        <w:t>ed machine learning method that</w:t>
+      </w:r>
+      <w:r>
+        <w:t xml:space="preserve"> takes in a corpus of documents and returns a set of topics that describe the corpus. Further, each document may then be assigned a distribution of topics that describes the content of the document.</w:t>
+      </w:r>
+    </w:p>
+    <w:p>
+      <w:pPr>
+        <w:pStyle w:val="Heading1"/>
+        <w:spacing w:line="276" w:lineRule="auto"/>
+      </w:pPr>
       <w:r>
         <w:rPr>
           <w:sz w:val="20"/>
         </w:rPr>
-        <w:pict w14:anchorId="4FF12637">
+        <w:pict w14:anchorId="06730448">
           <v:shapetype id="_x0000_t202" coordsize="21600,21600" o:spt="202" path="m0,0l0,21600,21600,21600,21600,0xe">
             <v:stroke joinstyle="miter"/>
             <v:path gradientshapeok="t" o:connecttype="rect"/>
           </v:shapetype>
-          <v:shape id="_x0000_s1026" type="#_x0000_t202" style="position:absolute;left:0;text-align:left;margin-left:0;margin-top:684pt;width:243pt;height:36pt;z-index:251657216;mso-position-horizontal:left;mso-position-horizontal-relative:text;mso-position-vertical-relative:page" stroked="f">
+          <v:shape id="_x0000_s1027" type="#_x0000_t202" style="position:absolute;left:0;text-align:left;margin-left:-270.2pt;margin-top:653.2pt;width:243pt;height:27pt;z-index:251658240;mso-wrap-distance-top:3.6pt;mso-position-vertical-relative:page" stroked="f" strokeweight="3pt">
+            <v:textbox style="mso-next-textbox:#_x0000_s1027">
+              <w:txbxContent>
+                <w:p>
+                  <w:pPr>
+                    <w:pBdr>
+                      <w:top w:val="single" w:sz="4" w:space="4" w:color="auto"/>
+                    </w:pBdr>
+                  </w:pPr>
+                  <w:r>
+                    <w:t xml:space="preserve">* </w:t>
+                  </w:r>
+                  <w:proofErr w:type="gramStart"/>
+                  <w:r>
+                    <w:t>adam.winchell@colorado.edu</w:t>
+                  </w:r>
+                  <w:proofErr w:type="gramEnd"/>
+                </w:p>
+              </w:txbxContent>
+            </v:textbox>
+            <w10:wrap type="topAndBottom" anchory="page"/>
+          </v:shape>
+        </w:pict>
+      </w:r>
+      <w:r>
+        <w:t>D</w:t>
+      </w:r>
+      <w:r>
+        <w:t>escription of Project</w:t>
+      </w:r>
+    </w:p>
+    <w:p>
+      <w:pPr>
+        <w:pStyle w:val="BodyNoIndent"/>
+      </w:pPr>
+      <w:r>
+        <w:t>We create</w:t>
+      </w:r>
+      <w:r>
+        <w:t xml:space="preserve">d three visualizations to help </w:t>
+      </w:r>
+      <w:proofErr w:type="spellStart"/>
+      <w:r>
+        <w:t>R</w:t>
+      </w:r>
+      <w:r>
+        <w:t>eddit</w:t>
+      </w:r>
+      <w:proofErr w:type="spellEnd"/>
+      <w:r>
+        <w:t xml:space="preserve"> users understand the characteristics of a successful </w:t>
+      </w:r>
+      <w:proofErr w:type="spellStart"/>
+      <w:r>
+        <w:t>subreddit</w:t>
+      </w:r>
+      <w:proofErr w:type="spellEnd"/>
+      <w:r>
+        <w:t xml:space="preserve"> post. Visualization 1 shows the topics of successful posts in a given </w:t>
+      </w:r>
+      <w:proofErr w:type="spellStart"/>
+      <w:r>
+        <w:t>subreddit</w:t>
+      </w:r>
+      <w:proofErr w:type="spellEnd"/>
+      <w:r>
+        <w:t xml:space="preserve">. It also provides information about which </w:t>
+      </w:r>
+      <w:proofErr w:type="spellStart"/>
+      <w:r>
+        <w:t>subreddit</w:t>
+      </w:r>
+      <w:proofErr w:type="spellEnd"/>
+      <w:r>
+        <w:t xml:space="preserve"> it is easiest to be successful in. Visualization 2 helps users decide which time of day to post in order to generate the most karma. Visualization 3 allows the user to define the karma threshold that distinguishes between a “good” and a “bad” post, and then displays the number of posts in each subjective category for each </w:t>
+      </w:r>
+      <w:proofErr w:type="spellStart"/>
+      <w:r>
+        <w:t>subreddit</w:t>
+      </w:r>
+      <w:proofErr w:type="spellEnd"/>
+      <w:r>
+        <w:t>.</w:t>
+      </w:r>
+    </w:p>
+    <w:p>
+      <w:pPr>
+        <w:pStyle w:val="BodyNoIndent"/>
+      </w:pPr>
+      <w:r>
+        <w:pict w14:anchorId="4FF12637">
+          <v:shape id="_x0000_s1026" type="#_x0000_t202" style="position:absolute;left:0;text-align:left;margin-left:-268pt;margin-top:680.75pt;width:243pt;height:36pt;z-index:251657216;mso-position-horizontal-relative:text;mso-position-vertical-relative:page" stroked="f">
             <v:textbox style="mso-next-textbox:#_x0000_s1026">
               <w:txbxContent>
                 <w:p>
@@ -276,405 +721,977 @@
         </w:pict>
       </w:r>
       <w:r>
-        <w:t>ddits.</w:t>
-      </w:r>
-      <w:r>
-        <w:t xml:space="preserve"> These findings can be used to assist Reddit users interested in generating the most karma.</w:t>
+        <w:t xml:space="preserve">We collected data from eight Ask-based </w:t>
+      </w:r>
+      <w:proofErr w:type="spellStart"/>
+      <w:r>
+        <w:t>subreddits</w:t>
+      </w:r>
+      <w:proofErr w:type="spellEnd"/>
+      <w:r>
+        <w:t xml:space="preserve"> using </w:t>
+      </w:r>
+      <w:proofErr w:type="spellStart"/>
+      <w:r>
+        <w:t>Reddit's</w:t>
+      </w:r>
+      <w:proofErr w:type="spellEnd"/>
+      <w:r>
+        <w:t xml:space="preserve"> provided Python API. We collected data over course of one week from the following </w:t>
+      </w:r>
+      <w:proofErr w:type="spellStart"/>
+      <w:r>
+        <w:t>subreddits</w:t>
+      </w:r>
+      <w:proofErr w:type="spellEnd"/>
+      <w:r>
+        <w:t xml:space="preserve">: </w:t>
+      </w:r>
+      <w:proofErr w:type="spellStart"/>
+      <w:r>
+        <w:t>AskHistorians</w:t>
+      </w:r>
+      <w:proofErr w:type="spellEnd"/>
+      <w:r>
+        <w:t xml:space="preserve">, </w:t>
+      </w:r>
+      <w:proofErr w:type="spellStart"/>
+      <w:r>
+        <w:t>AskAcademia</w:t>
+      </w:r>
+      <w:proofErr w:type="spellEnd"/>
+      <w:r>
+        <w:t xml:space="preserve">, </w:t>
+      </w:r>
+      <w:proofErr w:type="spellStart"/>
+      <w:r>
+        <w:t>AskAnthropology</w:t>
+      </w:r>
+      <w:proofErr w:type="spellEnd"/>
+      <w:r>
+        <w:t xml:space="preserve">, </w:t>
+      </w:r>
+      <w:proofErr w:type="spellStart"/>
+      <w:r>
+        <w:t>AskCulinary</w:t>
+      </w:r>
+      <w:proofErr w:type="spellEnd"/>
+      <w:r>
+        <w:t xml:space="preserve">, </w:t>
+      </w:r>
+      <w:proofErr w:type="spellStart"/>
+      <w:r>
+        <w:t>AskMen</w:t>
+      </w:r>
+      <w:proofErr w:type="spellEnd"/>
+      <w:r>
+        <w:t xml:space="preserve">, </w:t>
+      </w:r>
+      <w:proofErr w:type="spellStart"/>
+      <w:r>
+        <w:t>AskScience</w:t>
+      </w:r>
+      <w:proofErr w:type="spellEnd"/>
+      <w:r>
+        <w:t xml:space="preserve">, </w:t>
+      </w:r>
+      <w:proofErr w:type="spellStart"/>
+      <w:r>
+        <w:t>AskSocialScience</w:t>
+      </w:r>
+      <w:proofErr w:type="spellEnd"/>
+      <w:r>
+        <w:t xml:space="preserve">, </w:t>
+      </w:r>
+      <w:proofErr w:type="spellStart"/>
+      <w:r>
+        <w:t>AskWomen</w:t>
+      </w:r>
+      <w:proofErr w:type="spellEnd"/>
+      <w:r>
+        <w:t xml:space="preserve">. The process consisted of checking each </w:t>
+      </w:r>
+      <w:proofErr w:type="spellStart"/>
+      <w:r>
+        <w:t>subreddit</w:t>
+      </w:r>
+      <w:proofErr w:type="spellEnd"/>
+      <w:r>
+        <w:t xml:space="preserve"> every hour for new posts and recording the time the post was created (UTC), the number of users on the </w:t>
+      </w:r>
+      <w:proofErr w:type="spellStart"/>
+      <w:r>
+        <w:t>subreddit</w:t>
+      </w:r>
+      <w:proofErr w:type="spellEnd"/>
+      <w:r>
+        <w:t xml:space="preserve"> at the time of the post, and the title of the post. We recorded the karma of the post 24 hours after the post was made.</w:t>
+      </w:r>
+    </w:p>
+    <w:p>
+      <w:pPr>
+        <w:pStyle w:val="BodyNoIndent"/>
+      </w:pPr>
+    </w:p>
+    <w:p>
+      <w:pPr>
+        <w:pStyle w:val="Heading2"/>
+        <w:spacing w:line="276" w:lineRule="auto"/>
+      </w:pPr>
+      <w:r>
+        <w:lastRenderedPageBreak/>
+        <w:t>Visualization 1</w:t>
+      </w:r>
+    </w:p>
+    <w:p>
+      <w:pPr>
+        <w:pStyle w:val="BodyNoIndent"/>
+      </w:pPr>
+      <w:r>
+        <w:t xml:space="preserve">Our first visualization </w:t>
+      </w:r>
+      <w:r>
+        <w:t>is a bubble chart showing</w:t>
+      </w:r>
+      <w:r>
+        <w:t xml:space="preserve"> the </w:t>
+      </w:r>
+      <w:r>
+        <w:t xml:space="preserve">different topics </w:t>
+      </w:r>
+      <w:r>
+        <w:t xml:space="preserve">of posts in a given </w:t>
+      </w:r>
+      <w:proofErr w:type="spellStart"/>
+      <w:r>
+        <w:t>subreddit</w:t>
+      </w:r>
+      <w:proofErr w:type="spellEnd"/>
+      <w:r>
+        <w:t xml:space="preserve">, </w:t>
+      </w:r>
+      <w:r>
+        <w:t>generated using topic modeling.</w:t>
+      </w:r>
+    </w:p>
+    <w:p>
+      <w:pPr>
+        <w:pStyle w:val="Caption"/>
+        <w:ind w:left="173"/>
+      </w:pPr>
+      <w:r>
+        <w:rPr>
+          <w:noProof/>
+        </w:rPr>
+        <w:drawing>
+          <wp:anchor distT="0" distB="0" distL="114300" distR="114300" simplePos="0" relativeHeight="251659264" behindDoc="0" locked="0" layoutInCell="1" allowOverlap="1" wp14:anchorId="6171129D" wp14:editId="4E856720">
+            <wp:simplePos x="0" y="0"/>
+            <wp:positionH relativeFrom="margin">
+              <wp:posOffset>512445</wp:posOffset>
+            </wp:positionH>
+            <wp:positionV relativeFrom="paragraph">
+              <wp:posOffset>11430</wp:posOffset>
+            </wp:positionV>
+            <wp:extent cx="2156460" cy="1847850"/>
+            <wp:effectExtent l="0" t="0" r="0" b="0"/>
+            <wp:wrapNone/>
+            <wp:docPr id="43" name="Picture 43" descr="https://lh5.googleusercontent.com/50BSZaevY7KYUE1O11sa65clP4tH5gTX7a-RwvcOzm-dssTeaR4UvXJcRbLqO9xgV3RSuD7ci-32kctnqSAxbtk4SDMM6yQ3Tx92M-mLq-Pd5E03bz7SgUpVwB8gQR5D3BkAyPDE"/>
+            <wp:cNvGraphicFramePr>
+              <a:graphicFrameLocks xmlns:a="http://schemas.openxmlformats.org/drawingml/2006/main" noChangeAspect="1"/>
+            </wp:cNvGraphicFramePr>
+            <a:graphic xmlns:a="http://schemas.openxmlformats.org/drawingml/2006/main">
+              <a:graphicData uri="http://schemas.openxmlformats.org/drawingml/2006/picture">
+                <pic:pic xmlns:pic="http://schemas.openxmlformats.org/drawingml/2006/picture">
+                  <pic:nvPicPr>
+                    <pic:cNvPr id="0" name="Picture 43" descr="https://lh5.googleusercontent.com/50BSZaevY7KYUE1O11sa65clP4tH5gTX7a-RwvcOzm-dssTeaR4UvXJcRbLqO9xgV3RSuD7ci-32kctnqSAxbtk4SDMM6yQ3Tx92M-mLq-Pd5E03bz7SgUpVwB8gQR5D3BkAyPDE"/>
+                    <pic:cNvPicPr>
+                      <a:picLocks noChangeAspect="1" noChangeArrowheads="1"/>
+                    </pic:cNvPicPr>
+                  </pic:nvPicPr>
+                  <pic:blipFill>
+                    <a:blip r:embed="rId6">
+                      <a:extLst>
+                        <a:ext uri="{28A0092B-C50C-407E-A947-70E740481C1C}">
+                          <a14:useLocalDpi xmlns:a14="http://schemas.microsoft.com/office/drawing/2010/main" val="0"/>
+                        </a:ext>
+                      </a:extLst>
+                    </a:blip>
+                    <a:srcRect/>
+                    <a:stretch>
+                      <a:fillRect/>
+                    </a:stretch>
+                  </pic:blipFill>
+                  <pic:spPr bwMode="auto">
+                    <a:xfrm>
+                      <a:off x="0" y="0"/>
+                      <a:ext cx="2156460" cy="1847850"/>
+                    </a:xfrm>
+                    <a:prstGeom prst="rect">
+                      <a:avLst/>
+                    </a:prstGeom>
+                    <a:noFill/>
+                    <a:ln>
+                      <a:noFill/>
+                    </a:ln>
+                  </pic:spPr>
+                </pic:pic>
+              </a:graphicData>
+            </a:graphic>
+            <wp14:sizeRelH relativeFrom="page">
+              <wp14:pctWidth>0</wp14:pctWidth>
+            </wp14:sizeRelH>
+            <wp14:sizeRelV relativeFrom="page">
+              <wp14:pctHeight>0</wp14:pctHeight>
+            </wp14:sizeRelV>
+          </wp:anchor>
+        </w:drawing>
+      </w:r>
+    </w:p>
+    <w:p>
+      <w:pPr>
+        <w:pStyle w:val="Caption"/>
+        <w:ind w:left="173"/>
+      </w:pPr>
+    </w:p>
+    <w:p>
+      <w:pPr>
+        <w:pStyle w:val="Caption"/>
+        <w:ind w:left="173"/>
+      </w:pPr>
+    </w:p>
+    <w:p>
+      <w:pPr>
+        <w:pStyle w:val="Caption"/>
+        <w:ind w:left="173"/>
+      </w:pPr>
+    </w:p>
+    <w:p>
+      <w:pPr>
+        <w:pStyle w:val="Caption"/>
+        <w:ind w:left="173"/>
+      </w:pPr>
+    </w:p>
+    <w:p>
+      <w:pPr>
+        <w:pStyle w:val="Caption"/>
+        <w:ind w:left="173"/>
+      </w:pPr>
+    </w:p>
+    <w:p>
+      <w:pPr>
+        <w:pStyle w:val="Caption"/>
+        <w:ind w:left="173"/>
+      </w:pPr>
+    </w:p>
+    <w:p>
+      <w:pPr>
+        <w:pStyle w:val="Caption"/>
+        <w:ind w:left="173"/>
+      </w:pPr>
+    </w:p>
+    <w:p>
+      <w:pPr>
+        <w:pStyle w:val="Caption"/>
+        <w:ind w:left="173"/>
+      </w:pPr>
+    </w:p>
+    <w:p>
+      <w:pPr>
+        <w:pStyle w:val="Caption"/>
+        <w:numPr>
+          <w:ilvl w:val="0"/>
+          <w:numId w:val="13"/>
+        </w:numPr>
+        <w:ind w:left="900" w:right="302"/>
+      </w:pPr>
+      <w:r>
+        <w:t>Screenshot of visualization 1: t</w:t>
+      </w:r>
+      <w:r>
+        <w:t>opic clusters by mean karma score</w:t>
+      </w:r>
+    </w:p>
+    <w:p/>
+    <w:p>
+      <w:pPr>
+        <w:pStyle w:val="BodyNoIndent"/>
+      </w:pPr>
+      <w:r>
+        <w:t xml:space="preserve">The </w:t>
+      </w:r>
+      <w:r>
+        <w:t xml:space="preserve">user can choose which </w:t>
+      </w:r>
+      <w:proofErr w:type="spellStart"/>
+      <w:r>
+        <w:t>subreddit</w:t>
+      </w:r>
+      <w:proofErr w:type="spellEnd"/>
+      <w:r>
+        <w:t xml:space="preserve"> to visualize by selecting it from the dropdown menu above the bubble chart. Each different colored bubble represents a different topic, which is displayed within the bubble along with the average karma score for posts that contain one of the words from the topic. The size of the bubble corresponds to the average karma of the posts included in that topic. Each topic contained ten words total, and we elected to display the top three words within the each bubble. We also used a redundant encoding (position and color) to distinguish topics. The size of the topic labels and mean karma </w:t>
+      </w:r>
+      <w:r>
+        <w:t xml:space="preserve">values are scaled according to </w:t>
+      </w:r>
+      <w:r>
+        <w:t>the size of the bubble they are contained in.</w:t>
+      </w:r>
+    </w:p>
+    <w:p>
+      <w:pPr>
+        <w:pStyle w:val="Heading2"/>
+        <w:spacing w:line="276" w:lineRule="auto"/>
+      </w:pPr>
+      <w:r>
+        <w:t>Visualization 2</w:t>
+      </w:r>
+    </w:p>
+    <w:p>
+      <w:pPr>
+        <w:pStyle w:val="BodyNoIndent"/>
+      </w:pPr>
+      <w:r>
+        <w:t xml:space="preserve">Our second visualization is a stacked bar chart displaying the number of posts above and below a given karma threshold for each of the </w:t>
+      </w:r>
+      <w:proofErr w:type="spellStart"/>
+      <w:r>
+        <w:t>subreddits</w:t>
+      </w:r>
+      <w:proofErr w:type="spellEnd"/>
+      <w:r>
+        <w:t>. The user can change the threshold that differentiates between a “good” and “bad” post using the slider tool below the visualization. Every</w:t>
+      </w:r>
+      <w:r>
+        <w:t xml:space="preserve"> </w:t>
+      </w:r>
+      <w:r>
+        <w:t>time the slider changes, the visualization animates by adjusting the number of posts that are greater than or equal to the specified karma threshold. The colors chosen were a medium blue (#00D HEX color code) to represent the number of posts greater than or equal to the karma threshold, and a medium red (#D00 HEX color code) to represent the number of posts less than the karma threshold. Red was chosen to represent posts will low karma since red is often associated with negative values or failure, although we do recognize that this is not true across all cultures. Blue was chosen to prevent color vision deficiencies from causing any problems.</w:t>
+      </w:r>
+    </w:p>
+    <w:p>
+      <w:pPr>
+        <w:ind w:firstLine="0"/>
+        <w:jc w:val="left"/>
+        <w:rPr>
+          <w:rFonts w:ascii="Times New Roman" w:hAnsi="Times New Roman"/>
+          <w:sz w:val="20"/>
+          <w:lang w:val="en-US"/>
+        </w:rPr>
+      </w:pPr>
+      <w:r>
+        <w:rPr>
+          <w:rFonts w:ascii="-webkit-standard" w:hAnsi="-webkit-standard"/>
+          <w:noProof/>
+          <w:color w:val="000000"/>
+          <w:sz w:val="20"/>
+          <w:lang w:val="en-US"/>
+        </w:rPr>
+        <w:drawing>
+          <wp:anchor distT="0" distB="0" distL="114300" distR="114300" simplePos="0" relativeHeight="251661312" behindDoc="0" locked="0" layoutInCell="1" allowOverlap="1" wp14:anchorId="0EE66F2A" wp14:editId="6F5E8DFB">
+            <wp:simplePos x="0" y="0"/>
+            <wp:positionH relativeFrom="column">
+              <wp:posOffset>142240</wp:posOffset>
+            </wp:positionH>
+            <wp:positionV relativeFrom="paragraph">
+              <wp:posOffset>88809</wp:posOffset>
+            </wp:positionV>
+            <wp:extent cx="2796631" cy="1336513"/>
+            <wp:effectExtent l="0" t="0" r="0" b="0"/>
+            <wp:wrapNone/>
+            <wp:docPr id="52" name="Picture 52" descr="https://lh5.googleusercontent.com/zKoqFXCes8aJpvcihYlvqYj5yto2u17N0qdg9dFg-ySSQ5CFA8pOXpwY3LF-lSnOM2yit39-bJOBuyoBL7B7R99mgVHsrA7bQCOGx3T1hmFjiQcAw35Ukar8G5HmZ2JuIbgOEd2n"/>
+            <wp:cNvGraphicFramePr>
+              <a:graphicFrameLocks xmlns:a="http://schemas.openxmlformats.org/drawingml/2006/main" noChangeAspect="1"/>
+            </wp:cNvGraphicFramePr>
+            <a:graphic xmlns:a="http://schemas.openxmlformats.org/drawingml/2006/main">
+              <a:graphicData uri="http://schemas.openxmlformats.org/drawingml/2006/picture">
+                <pic:pic xmlns:pic="http://schemas.openxmlformats.org/drawingml/2006/picture">
+                  <pic:nvPicPr>
+                    <pic:cNvPr id="0" name="Picture 52" descr="https://lh5.googleusercontent.com/zKoqFXCes8aJpvcihYlvqYj5yto2u17N0qdg9dFg-ySSQ5CFA8pOXpwY3LF-lSnOM2yit39-bJOBuyoBL7B7R99mgVHsrA7bQCOGx3T1hmFjiQcAw35Ukar8G5HmZ2JuIbgOEd2n"/>
+                    <pic:cNvPicPr>
+                      <a:picLocks noChangeAspect="1" noChangeArrowheads="1"/>
+                    </pic:cNvPicPr>
+                  </pic:nvPicPr>
+                  <pic:blipFill>
+                    <a:blip r:embed="rId7">
+                      <a:extLst>
+                        <a:ext uri="{28A0092B-C50C-407E-A947-70E740481C1C}">
+                          <a14:useLocalDpi xmlns:a14="http://schemas.microsoft.com/office/drawing/2010/main" val="0"/>
+                        </a:ext>
+                      </a:extLst>
+                    </a:blip>
+                    <a:srcRect/>
+                    <a:stretch>
+                      <a:fillRect/>
+                    </a:stretch>
+                  </pic:blipFill>
+                  <pic:spPr bwMode="auto">
+                    <a:xfrm>
+                      <a:off x="0" y="0"/>
+                      <a:ext cx="2796631" cy="1336513"/>
+                    </a:xfrm>
+                    <a:prstGeom prst="rect">
+                      <a:avLst/>
+                    </a:prstGeom>
+                    <a:noFill/>
+                    <a:ln>
+                      <a:noFill/>
+                    </a:ln>
+                  </pic:spPr>
+                </pic:pic>
+              </a:graphicData>
+            </a:graphic>
+            <wp14:sizeRelH relativeFrom="page">
+              <wp14:pctWidth>0</wp14:pctWidth>
+            </wp14:sizeRelH>
+            <wp14:sizeRelV relativeFrom="page">
+              <wp14:pctHeight>0</wp14:pctHeight>
+            </wp14:sizeRelV>
+          </wp:anchor>
+        </w:drawing>
+      </w:r>
+    </w:p>
+    <w:p>
+      <w:pPr>
+        <w:pStyle w:val="BodyNoIndent"/>
+      </w:pPr>
+    </w:p>
+    <w:p>
+      <w:pPr>
+        <w:pStyle w:val="BodyNoIndent"/>
+      </w:pPr>
+    </w:p>
+    <w:p>
+      <w:pPr>
+        <w:pStyle w:val="BodyNoIndent"/>
+      </w:pPr>
+    </w:p>
+    <w:p>
+      <w:pPr>
+        <w:pStyle w:val="BodyNoIndent"/>
+      </w:pPr>
+    </w:p>
+    <w:p>
+      <w:pPr>
+        <w:pStyle w:val="BodyNoIndent"/>
+      </w:pPr>
+    </w:p>
+    <w:p>
+      <w:pPr>
+        <w:pStyle w:val="BodyNoIndent"/>
+      </w:pPr>
+    </w:p>
+    <w:p>
+      <w:pPr>
+        <w:pStyle w:val="BodyNoIndent"/>
+      </w:pPr>
+    </w:p>
+    <w:p>
+      <w:pPr>
+        <w:pStyle w:val="BodyNoIndent"/>
+      </w:pPr>
+    </w:p>
+    <w:p>
+      <w:pPr>
+        <w:pStyle w:val="Caption"/>
+        <w:ind w:left="180" w:right="122"/>
+      </w:pPr>
+    </w:p>
+    <w:p>
+      <w:pPr>
+        <w:pStyle w:val="Caption"/>
+        <w:numPr>
+          <w:ilvl w:val="0"/>
+          <w:numId w:val="13"/>
+        </w:numPr>
+        <w:ind w:left="900" w:right="122"/>
+      </w:pPr>
+      <w:r>
+        <w:t>Screenshot of visualization 2: number of posts above / below karma threshold</w:t>
+      </w:r>
+    </w:p>
+    <w:p>
+      <w:pPr>
+        <w:pStyle w:val="Heading2"/>
+        <w:spacing w:line="276" w:lineRule="auto"/>
+      </w:pPr>
+      <w:r>
+        <w:lastRenderedPageBreak/>
+        <w:t>Visualization 3</w:t>
+      </w:r>
+    </w:p>
+    <w:p>
+      <w:pPr>
+        <w:pStyle w:val="BodyNoIndent"/>
+      </w:pPr>
+      <w:r>
+        <w:t xml:space="preserve">Our third visualization is a line graph showing the popularity of posts in a given </w:t>
+      </w:r>
+      <w:proofErr w:type="spellStart"/>
+      <w:r>
+        <w:t>subreddit</w:t>
+      </w:r>
+      <w:proofErr w:type="spellEnd"/>
+      <w:r>
+        <w:t xml:space="preserve"> over time. The horizontal axis represents time. The user can choose to visualize the entire week of data (Monday-Sunday) or all 24 hours of one specific day of the week using the dropdown menu. The vertical axis is the mean karma over all posts made within the time frame normalized by the number of users on the selected </w:t>
+      </w:r>
+      <w:proofErr w:type="spellStart"/>
+      <w:r>
+        <w:t>subreddit</w:t>
+      </w:r>
+      <w:proofErr w:type="spellEnd"/>
+      <w:r>
+        <w:t>. When the user selects to “drill down” in order to view one of the days instead of the whole week, the line graph animates from the week view to the day view and vice-versa.</w:t>
+      </w:r>
+    </w:p>
+    <w:p>
+      <w:pPr>
+        <w:pStyle w:val="BodyNoIndent"/>
+      </w:pPr>
+      <w:r>
+        <w:rPr>
+          <w:rFonts w:ascii="-webkit-standard" w:hAnsi="-webkit-standard"/>
+          <w:noProof/>
+          <w:color w:val="000000"/>
+          <w:sz w:val="20"/>
+        </w:rPr>
+        <w:drawing>
+          <wp:anchor distT="0" distB="0" distL="114300" distR="114300" simplePos="0" relativeHeight="251660288" behindDoc="0" locked="0" layoutInCell="1" allowOverlap="1" wp14:anchorId="38DD4B80" wp14:editId="229178D7">
+            <wp:simplePos x="0" y="0"/>
+            <wp:positionH relativeFrom="column">
+              <wp:posOffset>313690</wp:posOffset>
+            </wp:positionH>
+            <wp:positionV relativeFrom="paragraph">
+              <wp:posOffset>104775</wp:posOffset>
+            </wp:positionV>
+            <wp:extent cx="2529840" cy="1736725"/>
+            <wp:effectExtent l="0" t="0" r="0" b="0"/>
+            <wp:wrapNone/>
+            <wp:docPr id="47" name="Picture 47" descr="https://lh3.googleusercontent.com/Uum7HnBgIMGJpuv6rEbj1uVMSqpLlHB7QlalOWPmokGUM_bIKHqze16noZ1RWgvtE3tVMRyw9R7bUqnL2q3BKr3Yk_QLD4804QBiJEPdelG_51jArd__6ahiHPfnL4HEz-dPtC9y"/>
+            <wp:cNvGraphicFramePr>
+              <a:graphicFrameLocks xmlns:a="http://schemas.openxmlformats.org/drawingml/2006/main" noChangeAspect="1"/>
+            </wp:cNvGraphicFramePr>
+            <a:graphic xmlns:a="http://schemas.openxmlformats.org/drawingml/2006/main">
+              <a:graphicData uri="http://schemas.openxmlformats.org/drawingml/2006/picture">
+                <pic:pic xmlns:pic="http://schemas.openxmlformats.org/drawingml/2006/picture">
+                  <pic:nvPicPr>
+                    <pic:cNvPr id="0" name="Picture 47" descr="https://lh3.googleusercontent.com/Uum7HnBgIMGJpuv6rEbj1uVMSqpLlHB7QlalOWPmokGUM_bIKHqze16noZ1RWgvtE3tVMRyw9R7bUqnL2q3BKr3Yk_QLD4804QBiJEPdelG_51jArd__6ahiHPfnL4HEz-dPtC9y"/>
+                    <pic:cNvPicPr>
+                      <a:picLocks noChangeAspect="1" noChangeArrowheads="1"/>
+                    </pic:cNvPicPr>
+                  </pic:nvPicPr>
+                  <pic:blipFill>
+                    <a:blip r:embed="rId8">
+                      <a:extLst>
+                        <a:ext uri="{28A0092B-C50C-407E-A947-70E740481C1C}">
+                          <a14:useLocalDpi xmlns:a14="http://schemas.microsoft.com/office/drawing/2010/main" val="0"/>
+                        </a:ext>
+                      </a:extLst>
+                    </a:blip>
+                    <a:srcRect/>
+                    <a:stretch>
+                      <a:fillRect/>
+                    </a:stretch>
+                  </pic:blipFill>
+                  <pic:spPr bwMode="auto">
+                    <a:xfrm>
+                      <a:off x="0" y="0"/>
+                      <a:ext cx="2529840" cy="1736725"/>
+                    </a:xfrm>
+                    <a:prstGeom prst="rect">
+                      <a:avLst/>
+                    </a:prstGeom>
+                    <a:noFill/>
+                    <a:ln>
+                      <a:noFill/>
+                    </a:ln>
+                  </pic:spPr>
+                </pic:pic>
+              </a:graphicData>
+            </a:graphic>
+            <wp14:sizeRelH relativeFrom="page">
+              <wp14:pctWidth>0</wp14:pctWidth>
+            </wp14:sizeRelH>
+            <wp14:sizeRelV relativeFrom="page">
+              <wp14:pctHeight>0</wp14:pctHeight>
+            </wp14:sizeRelV>
+          </wp:anchor>
+        </w:drawing>
+      </w:r>
+    </w:p>
+    <w:p>
+      <w:pPr>
+        <w:pStyle w:val="BodyNoIndent"/>
+      </w:pPr>
+    </w:p>
+    <w:p>
+      <w:pPr>
+        <w:pStyle w:val="BodyNoIndent"/>
+      </w:pPr>
+    </w:p>
+    <w:p>
+      <w:pPr>
+        <w:pStyle w:val="BodyNoIndent"/>
+      </w:pPr>
+    </w:p>
+    <w:p>
+      <w:pPr>
+        <w:pStyle w:val="BodyNoIndent"/>
+      </w:pPr>
+    </w:p>
+    <w:p>
+      <w:pPr>
+        <w:pStyle w:val="BodyNoIndent"/>
+      </w:pPr>
+    </w:p>
+    <w:p>
+      <w:pPr>
+        <w:pStyle w:val="BodyNoIndent"/>
+      </w:pPr>
+    </w:p>
+    <w:p>
+      <w:pPr>
+        <w:pStyle w:val="BodyNoIndent"/>
+      </w:pPr>
+    </w:p>
+    <w:p>
+      <w:pPr>
+        <w:pStyle w:val="BodyNoIndent"/>
+      </w:pPr>
+    </w:p>
+    <w:p>
+      <w:pPr>
+        <w:pStyle w:val="BodyNoIndent"/>
+      </w:pPr>
+    </w:p>
+    <w:p>
+      <w:pPr>
+        <w:pStyle w:val="BodyNoIndent"/>
+      </w:pPr>
+    </w:p>
+    <w:p>
+      <w:pPr>
+        <w:pStyle w:val="BodyNoIndent"/>
+      </w:pPr>
+    </w:p>
+    <w:p>
+      <w:pPr>
+        <w:pStyle w:val="BodyNoIndent"/>
+      </w:pPr>
+    </w:p>
+    <w:p>
+      <w:pPr>
+        <w:pStyle w:val="Caption"/>
+        <w:ind w:left="173"/>
+      </w:pPr>
+    </w:p>
+    <w:p>
+      <w:pPr>
+        <w:pStyle w:val="Caption"/>
+        <w:numPr>
+          <w:ilvl w:val="0"/>
+          <w:numId w:val="13"/>
+        </w:numPr>
+        <w:ind w:right="302"/>
+      </w:pPr>
+      <w:r>
+        <w:t>Screenshot of visualization 3: mean karma (normalized by number of users) over time</w:t>
       </w:r>
     </w:p>
     <w:p>
       <w:pPr>
         <w:pStyle w:val="Heading1"/>
-      </w:pPr>
-      <w:r>
-        <w:t>Related Works</w:t>
-      </w:r>
-    </w:p>
-    <w:p>
-      <w:pPr>
-        <w:pStyle w:val="BodyNoIndent"/>
-      </w:pPr>
-      <w:r>
-        <w:t>*</w:t>
-      </w:r>
-      <w:proofErr w:type="gramStart"/>
-      <w:r>
-        <w:t>add</w:t>
-      </w:r>
-      <w:proofErr w:type="gramEnd"/>
-      <w:r>
-        <w:t xml:space="preserve"> summar</w:t>
-      </w:r>
-      <w:r>
-        <w:t>y</w:t>
-      </w:r>
-      <w:r>
-        <w:t xml:space="preserve"> of research related to our project</w:t>
-      </w:r>
-    </w:p>
-    <w:p>
-      <w:pPr>
-        <w:pStyle w:val="Heading2"/>
-      </w:pPr>
-      <w:r>
-        <w:t>Subsection One</w:t>
-      </w:r>
-    </w:p>
-    <w:p>
-      <w:pPr>
-        <w:pStyle w:val="BodyNoIndent"/>
-      </w:pPr>
-      <w:r>
-        <w:t>*</w:t>
-      </w:r>
-      <w:proofErr w:type="gramStart"/>
-      <w:r>
-        <w:t>subsection</w:t>
-      </w:r>
-      <w:proofErr w:type="gramEnd"/>
-      <w:r>
-        <w:t xml:space="preserve"> for related works</w:t>
-      </w:r>
-    </w:p>
-    <w:p>
-      <w:pPr>
-        <w:pStyle w:val="Heading2"/>
-      </w:pPr>
-      <w:r>
-        <w:t>Subsection Two</w:t>
-      </w:r>
-    </w:p>
-    <w:p>
-      <w:pPr>
-        <w:pStyle w:val="BodyNoIndent"/>
-      </w:pPr>
-      <w:r>
-        <w:rPr>
-          <w:sz w:val="20"/>
-        </w:rPr>
-        <w:pict w14:anchorId="06730448">
-          <v:shape id="_x0000_s1027" type="#_x0000_t202" style="position:absolute;left:0;text-align:left;margin-left:-270.2pt;margin-top:653.2pt;width:243pt;height:27pt;z-index:251658240;mso-wrap-distance-top:3.6pt;mso-position-vertical-relative:page" stroked="f" strokeweight="3pt">
-            <v:textbox style="mso-next-textbox:#_x0000_s1027">
-              <w:txbxContent>
-                <w:p>
-                  <w:pPr>
-                    <w:pBdr>
-                      <w:top w:val="single" w:sz="4" w:space="4" w:color="auto"/>
-                    </w:pBdr>
-                  </w:pPr>
-                  <w:r>
-                    <w:t xml:space="preserve">* </w:t>
-                  </w:r>
-                  <w:proofErr w:type="gramStart"/>
-                  <w:r>
-                    <w:t>adam.winchell@colorado.edu</w:t>
-                  </w:r>
-                  <w:proofErr w:type="gramEnd"/>
-                </w:p>
-              </w:txbxContent>
-            </v:textbox>
-            <w10:wrap type="topAndBottom" anchory="page"/>
-          </v:shape>
-        </w:pict>
-      </w:r>
-      <w:r>
-        <w:t>*</w:t>
-      </w:r>
-      <w:proofErr w:type="gramStart"/>
-      <w:r>
-        <w:t>subsection</w:t>
-      </w:r>
-      <w:proofErr w:type="gramEnd"/>
-      <w:r>
-        <w:t xml:space="preserve"> for related works</w:t>
-      </w:r>
-    </w:p>
-    <w:p>
-      <w:pPr>
-        <w:pStyle w:val="Heading1"/>
-      </w:pPr>
-      <w:r>
-        <w:t>D</w:t>
-      </w:r>
-      <w:r>
-        <w:t>escription of Project</w:t>
-      </w:r>
-    </w:p>
-    <w:p>
-      <w:pPr>
-        <w:pStyle w:val="BodyNoIndent"/>
-      </w:pPr>
-      <w:r>
-        <w:t>We created three visualizations to help reddit users understand the characteristics of a successful subreddit post.</w:t>
-      </w:r>
-      <w:r>
-        <w:t xml:space="preserve"> Visualization 1 shows the topics of successful posts in a given subreddit. It also provides information about which subreddit it is easiest to be successful in. Visualization 2 helps users decide which time of day </w:t>
-      </w:r>
-      <w:r>
-        <w:t>to post in order to generate the most karma. Visualization 3 allows the user to define the karma threshold that distinguishes between a “good” and a “bad” post, and then displays the number of posts in each subjective category for each subreddit.</w:t>
-      </w:r>
-    </w:p>
-    <w:p>
-      <w:pPr>
-        <w:pStyle w:val="BodyNoIndent"/>
+        <w:spacing w:line="276" w:lineRule="auto"/>
+      </w:pPr>
+      <w:r>
+        <w:t>Discussion</w:t>
+      </w:r>
+    </w:p>
+    <w:p>
+      <w:pPr>
+        <w:spacing w:line="276" w:lineRule="auto"/>
         <w:ind w:firstLine="180"/>
       </w:pPr>
       <w:r>
+        <w:t xml:space="preserve">Our system of visualizations was designed to determine the characteristics of a successful </w:t>
+      </w:r>
+      <w:proofErr w:type="spellStart"/>
+      <w:r>
+        <w:t>Reddit</w:t>
+      </w:r>
+      <w:proofErr w:type="spellEnd"/>
+      <w:r>
+        <w:t xml:space="preserve"> post.</w:t>
+      </w:r>
+    </w:p>
+    <w:p>
+      <w:pPr>
+        <w:spacing w:line="276" w:lineRule="auto"/>
+        <w:ind w:firstLine="180"/>
+      </w:pPr>
+      <w:r>
+        <w:rPr>
+          <w:lang w:val="en-US"/>
+        </w:rPr>
+        <w:t xml:space="preserve">From our first visualization, we see that posts in the top ten topics of some domains have fairly similar average karma scores (equal-sized bubbles) while posts in the top ten topics of other domains have a greater spread of average karma scores (a mix of very large and small bubbles). Posting to a </w:t>
+      </w:r>
+      <w:proofErr w:type="spellStart"/>
+      <w:r>
+        <w:rPr>
+          <w:lang w:val="en-US"/>
+        </w:rPr>
+        <w:t>subreddit</w:t>
+      </w:r>
+      <w:proofErr w:type="spellEnd"/>
+      <w:r>
+        <w:rPr>
+          <w:lang w:val="en-US"/>
+        </w:rPr>
+        <w:t xml:space="preserve"> with topics that have similar average karma scores is a ‘low risk, low reward’ situation. For example, a post in any one of the topics for </w:t>
+      </w:r>
+      <w:proofErr w:type="spellStart"/>
+      <w:r>
+        <w:rPr>
+          <w:lang w:val="en-US"/>
+        </w:rPr>
+        <w:t>AskHistorians</w:t>
+      </w:r>
+      <w:proofErr w:type="spellEnd"/>
+      <w:r>
+        <w:rPr>
+          <w:lang w:val="en-US"/>
+        </w:rPr>
+        <w:t xml:space="preserve"> would be likely to receive a decent karma score (48-73). Alternatively, posting to a </w:t>
+      </w:r>
+      <w:proofErr w:type="spellStart"/>
+      <w:r>
+        <w:rPr>
+          <w:lang w:val="en-US"/>
+        </w:rPr>
+        <w:t>subreddit</w:t>
+      </w:r>
+      <w:proofErr w:type="spellEnd"/>
+      <w:r>
+        <w:rPr>
+          <w:lang w:val="en-US"/>
+        </w:rPr>
+        <w:t xml:space="preserve"> with topics that have a large range of average karma scores is a ‘high risk, high reward’ situation. For example, a post in the </w:t>
+      </w:r>
+      <w:proofErr w:type="spellStart"/>
+      <w:r>
+        <w:rPr>
+          <w:lang w:val="en-US"/>
+        </w:rPr>
+        <w:t>AskScience</w:t>
+      </w:r>
+      <w:proofErr w:type="spellEnd"/>
+      <w:r>
+        <w:rPr>
+          <w:lang w:val="en-US"/>
+        </w:rPr>
+        <w:t xml:space="preserve"> </w:t>
+      </w:r>
+      <w:proofErr w:type="spellStart"/>
+      <w:r>
+        <w:rPr>
+          <w:lang w:val="en-US"/>
+        </w:rPr>
+        <w:t>subreddit</w:t>
+      </w:r>
+      <w:proofErr w:type="spellEnd"/>
+      <w:r>
+        <w:rPr>
+          <w:lang w:val="en-US"/>
+        </w:rPr>
+        <w:t xml:space="preserve"> could be included in a topic with a very low average karma score (less than 10) or a very high karma score (greater than 1000).</w:t>
+      </w:r>
+    </w:p>
+    <w:p>
+      <w:pPr>
+        <w:spacing w:line="276" w:lineRule="auto"/>
+        <w:ind w:firstLine="180"/>
+        <w:rPr>
+          <w:lang w:val="en-US"/>
+        </w:rPr>
+      </w:pPr>
+      <w:r>
+        <w:rPr>
+          <w:lang w:val="en-US"/>
+        </w:rPr>
+        <w:t xml:space="preserve">From our second visualization, we are able to see the distribution of posts across the domains that we analyzed. Additionally, as we increase the karma threshold, the number of posts above the threshold (shown in blue) decreases and the number of posts below the threshold (shown in red) increases. It is interesting to note that the chart changes much more drastically at lower karma thresholds than at higher karma thresholds; when moving the slider from high to low, graphical changes are nearly imperceptible until reaching a karma threshold of about 20. A </w:t>
+      </w:r>
+      <w:proofErr w:type="spellStart"/>
+      <w:r>
+        <w:rPr>
+          <w:lang w:val="en-US"/>
+        </w:rPr>
+        <w:t>Reddit</w:t>
+      </w:r>
+      <w:proofErr w:type="spellEnd"/>
+      <w:r>
+        <w:rPr>
+          <w:lang w:val="en-US"/>
+        </w:rPr>
+        <w:t xml:space="preserve"> user may wish to post in a </w:t>
+      </w:r>
+      <w:proofErr w:type="spellStart"/>
+      <w:r>
+        <w:rPr>
+          <w:lang w:val="en-US"/>
+        </w:rPr>
+        <w:t>subreddit</w:t>
+      </w:r>
+      <w:proofErr w:type="spellEnd"/>
+      <w:r>
+        <w:rPr>
+          <w:lang w:val="en-US"/>
+        </w:rPr>
+        <w:t xml:space="preserve"> with very few posts, such as </w:t>
+      </w:r>
+      <w:proofErr w:type="spellStart"/>
+      <w:r>
+        <w:rPr>
+          <w:lang w:val="en-US"/>
+        </w:rPr>
+        <w:t>AskSocialScience</w:t>
+      </w:r>
+      <w:proofErr w:type="spellEnd"/>
+      <w:r>
+        <w:rPr>
+          <w:lang w:val="en-US"/>
+        </w:rPr>
+        <w:t xml:space="preserve"> or </w:t>
+      </w:r>
+      <w:proofErr w:type="spellStart"/>
+      <w:r>
+        <w:rPr>
+          <w:lang w:val="en-US"/>
+        </w:rPr>
+        <w:t>AskAnthropology</w:t>
+      </w:r>
+      <w:proofErr w:type="spellEnd"/>
+      <w:r>
+        <w:rPr>
+          <w:lang w:val="en-US"/>
+        </w:rPr>
+        <w:t xml:space="preserve">, because there </w:t>
+      </w:r>
+      <w:r>
+        <w:rPr>
+          <w:lang w:val="en-US"/>
+        </w:rPr>
+        <w:t>is less competition for karma. Alternatively, it is</w:t>
+      </w:r>
+      <w:r>
+        <w:rPr>
+          <w:lang w:val="en-US"/>
+        </w:rPr>
+        <w:t xml:space="preserve"> possible that posting in a </w:t>
+      </w:r>
+      <w:proofErr w:type="spellStart"/>
+      <w:r>
+        <w:rPr>
+          <w:lang w:val="en-US"/>
+        </w:rPr>
+        <w:t>subreddit</w:t>
+      </w:r>
+      <w:proofErr w:type="spellEnd"/>
+      <w:r>
+        <w:rPr>
+          <w:lang w:val="en-US"/>
+        </w:rPr>
+        <w:t xml:space="preserve"> with many posts, such as </w:t>
+      </w:r>
+      <w:proofErr w:type="spellStart"/>
+      <w:r>
+        <w:rPr>
+          <w:lang w:val="en-US"/>
+        </w:rPr>
+        <w:t>AskHistorians</w:t>
+      </w:r>
+      <w:proofErr w:type="spellEnd"/>
+      <w:r>
+        <w:rPr>
+          <w:lang w:val="en-US"/>
+        </w:rPr>
+        <w:t>, may have more users willing to give karma to new posts.</w:t>
+      </w:r>
+    </w:p>
+    <w:p>
+      <w:pPr>
+        <w:spacing w:line="276" w:lineRule="auto"/>
+        <w:ind w:firstLine="180"/>
+        <w:rPr>
+          <w:lang w:val="en-US"/>
+        </w:rPr>
+      </w:pPr>
+      <w:r>
+        <w:rPr>
+          <w:lang w:val="en-US"/>
+        </w:rPr>
+        <w:t xml:space="preserve">From our third visualization, we see a consistent trend of more successful posts later in the week (Thursday through Sunday) across all domains. For example, when looking at the entire week of posts in the </w:t>
+      </w:r>
+      <w:proofErr w:type="spellStart"/>
+      <w:r>
+        <w:rPr>
+          <w:lang w:val="en-US"/>
+        </w:rPr>
+        <w:t>AskCulinary</w:t>
+      </w:r>
+      <w:proofErr w:type="spellEnd"/>
+      <w:r>
+        <w:rPr>
+          <w:lang w:val="en-US"/>
+        </w:rPr>
+        <w:t xml:space="preserve"> </w:t>
+      </w:r>
+      <w:proofErr w:type="spellStart"/>
+      <w:r>
+        <w:rPr>
+          <w:lang w:val="en-US"/>
+        </w:rPr>
+        <w:t>subreddit</w:t>
+      </w:r>
+      <w:proofErr w:type="spellEnd"/>
+      <w:r>
+        <w:rPr>
+          <w:lang w:val="en-US"/>
+        </w:rPr>
+        <w:t xml:space="preserve">, we see that there is a peak </w:t>
+      </w:r>
+      <w:r>
+        <w:rPr>
+          <w:lang w:val="en-US"/>
+        </w:rPr>
         <w:lastRenderedPageBreak/>
-        <w:t>We</w:t>
-      </w:r>
-      <w:r>
-        <w:t xml:space="preserve"> collected data from eight </w:t>
-      </w:r>
-      <w:r>
-        <w:t>Ask-based subreddits using Reddit's provided Python API. We collected data over course of one week from the following subreddits: AskHistorians, AskAcademia, AskAnthropology, AskCulinary, AskMen, AskScien</w:t>
-      </w:r>
-      <w:r>
-        <w:t xml:space="preserve">ce, AskSocialScience, AskWomen. </w:t>
-      </w:r>
-      <w:r>
-        <w:t xml:space="preserve">The process consisted of checking each subreddit every hour for new posts and recording the time the post was created, the number of users on the subreddit at the time of the post, </w:t>
-      </w:r>
-      <w:r>
-        <w:t>and the title of the post. We recorded the karma of the post 24 hours after the post was made.</w:t>
-      </w:r>
-    </w:p>
-    <w:p>
-      <w:pPr>
-        <w:pStyle w:val="Heading2"/>
-      </w:pPr>
-      <w:r>
-        <w:t>Visualization 1</w:t>
-      </w:r>
-    </w:p>
-    <w:p>
-      <w:pPr>
-        <w:pStyle w:val="BodyNoIndent"/>
-      </w:pPr>
-      <w:r>
-        <w:t xml:space="preserve">Our first visualization </w:t>
-      </w:r>
-      <w:r>
-        <w:t>is a bubble chart showing</w:t>
-      </w:r>
-      <w:r>
-        <w:t xml:space="preserve"> the topics of successful posts in a given subreddit.</w:t>
-      </w:r>
-      <w:r>
-        <w:t xml:space="preserve"> </w:t>
-      </w:r>
-      <w:r>
-        <w:t>*</w:t>
-      </w:r>
-      <w:proofErr w:type="gramStart"/>
-      <w:r>
-        <w:t>explain</w:t>
-      </w:r>
-      <w:proofErr w:type="gramEnd"/>
-      <w:r>
-        <w:t xml:space="preserve"> topic modeling </w:t>
-      </w:r>
-      <w:r>
-        <w:t>here</w:t>
-      </w:r>
-    </w:p>
-    <w:p>
-      <w:pPr>
-        <w:pStyle w:val="BodyNoIndent"/>
-        <w:ind w:firstLine="180"/>
-      </w:pPr>
-      <w:r>
-        <w:t xml:space="preserve">The user </w:t>
-      </w:r>
-      <w:r>
-        <w:t>can choose</w:t>
-      </w:r>
-      <w:r>
-        <w:t xml:space="preserve"> which subreddit to visualize by selecting it from the dropdown menu above the bubble chart. Each different </w:t>
-      </w:r>
-      <w:r>
-        <w:t>colored bubble represents a different topic, which is displayed within the bubble along with the number *what does this number represent</w:t>
-      </w:r>
-      <w:proofErr w:type="gramStart"/>
-      <w:r>
-        <w:t>?.</w:t>
-      </w:r>
-      <w:proofErr w:type="gramEnd"/>
-      <w:r>
-        <w:t xml:space="preserve"> The size of the bubble corresponds to… *does color have any meaning/how did we choose colors?</w:t>
-      </w:r>
-    </w:p>
-    <w:p>
-      <w:pPr>
-        <w:pStyle w:val="Heading2"/>
-      </w:pPr>
-      <w:r>
-        <w:t>Visualization 2</w:t>
-      </w:r>
-    </w:p>
-    <w:p>
-      <w:pPr>
-        <w:pStyle w:val="BodyNoIndent"/>
-      </w:pPr>
-      <w:r>
-        <w:t xml:space="preserve">Our second visualization is a line graph </w:t>
-      </w:r>
-      <w:r>
-        <w:t xml:space="preserve">showing </w:t>
-      </w:r>
-      <w:r>
-        <w:t>the popularity of</w:t>
-      </w:r>
-      <w:r>
-        <w:t xml:space="preserve"> posts in a given subreddit over time. The horizontal axis represents time. The user can choose to visualize the entire week of data (Monday-Sunday) or </w:t>
-      </w:r>
-      <w:r>
-        <w:t xml:space="preserve">all 24 hours of </w:t>
-      </w:r>
-      <w:r>
-        <w:t xml:space="preserve">one </w:t>
-      </w:r>
-      <w:r>
-        <w:t>specific day</w:t>
-      </w:r>
-      <w:r>
-        <w:t xml:space="preserve"> of the week using the dropdown menu</w:t>
-      </w:r>
-      <w:r>
-        <w:t xml:space="preserve">. </w:t>
-      </w:r>
-      <w:r>
-        <w:t xml:space="preserve">The vertical axis is </w:t>
-      </w:r>
-      <w:r>
-        <w:t>the mean karma normalize</w:t>
-      </w:r>
-      <w:r>
-        <w:t>d by the number of users on the selected</w:t>
-      </w:r>
-      <w:r>
-        <w:t xml:space="preserve"> subreddit</w:t>
-      </w:r>
-      <w:r>
-        <w:t>.</w:t>
-      </w:r>
-      <w:r>
-        <w:t xml:space="preserve"> *</w:t>
-      </w:r>
-      <w:proofErr w:type="gramStart"/>
-      <w:r>
-        <w:t>discuss</w:t>
-      </w:r>
-      <w:proofErr w:type="gramEnd"/>
-      <w:r>
-        <w:t xml:space="preserve"> animation</w:t>
-      </w:r>
-      <w:r>
-        <w:t xml:space="preserve"> and color choice</w:t>
+        <w:t xml:space="preserve">on Thursday. If we drill down and just focus on Thursday, we see peaks in the morning and late at night. It is possible that posts made late at night or very early in the morning are more successful than posts made during more popular </w:t>
+      </w:r>
+      <w:proofErr w:type="spellStart"/>
+      <w:r>
+        <w:rPr>
+          <w:lang w:val="en-US"/>
+        </w:rPr>
+        <w:t>Reddit</w:t>
+      </w:r>
+      <w:proofErr w:type="spellEnd"/>
+      <w:r>
+        <w:rPr>
+          <w:lang w:val="en-US"/>
+        </w:rPr>
+        <w:t xml:space="preserve"> user hours </w:t>
       </w:r>
       <w:bookmarkStart w:id="0" w:name="_GoBack"/>
       <w:bookmarkEnd w:id="0"/>
-    </w:p>
-    <w:p>
-      <w:pPr>
-        <w:pStyle w:val="Heading2"/>
-      </w:pPr>
-      <w:r>
-        <w:t>Visualization 3</w:t>
-      </w:r>
-    </w:p>
-    <w:p>
-      <w:pPr>
-        <w:pStyle w:val="BodyNoIndent"/>
-      </w:pPr>
-      <w:r>
-        <w:t xml:space="preserve">Our third visualization is a stacked bar chart </w:t>
-      </w:r>
-      <w:r>
-        <w:t xml:space="preserve">displaying the number of posts above and below a given karma threshold for each of the subreddits. The user can </w:t>
-      </w:r>
-      <w:r>
-        <w:t>change the threshold that differentiates between a “good” and “bad” post using the slider tool below the visualization. *</w:t>
-      </w:r>
-      <w:proofErr w:type="gramStart"/>
-      <w:r>
-        <w:t>discuss</w:t>
-      </w:r>
-      <w:proofErr w:type="gramEnd"/>
-      <w:r>
-        <w:t xml:space="preserve"> animation and color choice</w:t>
+      <w:r>
+        <w:rPr>
+          <w:lang w:val="en-US"/>
+        </w:rPr>
+        <w:t>because they stand out due to less competition at those times.</w:t>
       </w:r>
     </w:p>
     <w:p>
       <w:pPr>
         <w:pStyle w:val="Heading1"/>
-      </w:pPr>
-      <w:r>
-        <w:t>Discussion</w:t>
-      </w:r>
-    </w:p>
-    <w:p>
-      <w:pPr>
-        <w:ind w:firstLine="0"/>
-      </w:pPr>
-      <w:r>
-        <w:t>Our system of visualizations was designed to determine the characteristi</w:t>
-      </w:r>
-      <w:r>
-        <w:t>cs of a successful Reddit post.</w:t>
-      </w:r>
-    </w:p>
-    <w:p>
-      <w:pPr>
-        <w:ind w:firstLine="180"/>
-      </w:pPr>
-      <w:r>
-        <w:t>*</w:t>
-      </w:r>
-      <w:proofErr w:type="gramStart"/>
-      <w:r>
-        <w:t>add</w:t>
-      </w:r>
-      <w:proofErr w:type="gramEnd"/>
-      <w:r>
-        <w:t xml:space="preserve"> findings from first visualization</w:t>
-      </w:r>
-    </w:p>
-    <w:p>
-      <w:pPr>
-        <w:ind w:firstLine="180"/>
-      </w:pPr>
-      <w:r>
-        <w:t>*</w:t>
-      </w:r>
-      <w:proofErr w:type="gramStart"/>
-      <w:r>
-        <w:t>add</w:t>
-      </w:r>
-      <w:proofErr w:type="gramEnd"/>
-      <w:r>
-        <w:t xml:space="preserve"> findings from second visualization</w:t>
-      </w:r>
-    </w:p>
-    <w:p>
-      <w:pPr>
-        <w:ind w:firstLine="180"/>
-      </w:pPr>
-      <w:r>
-        <w:t>*</w:t>
-      </w:r>
-      <w:proofErr w:type="gramStart"/>
-      <w:r>
-        <w:t>add</w:t>
-      </w:r>
-      <w:proofErr w:type="gramEnd"/>
-      <w:r>
-        <w:t xml:space="preserve"> findings from third visualization</w:t>
-      </w:r>
-    </w:p>
-    <w:p>
-      <w:pPr>
-        <w:pStyle w:val="ReferenceTitle"/>
+        <w:spacing w:line="276" w:lineRule="auto"/>
       </w:pPr>
       <w:r>
         <w:t>References</w:t>
@@ -683,6 +1700,7 @@
     <w:p>
       <w:pPr>
         <w:pStyle w:val="Reference"/>
+        <w:spacing w:line="276" w:lineRule="auto"/>
         <w:rPr>
           <w:rFonts w:ascii="Times New Roman" w:hAnsi="Times New Roman"/>
           <w:sz w:val="20"/>
@@ -692,19 +1710,41 @@
         <w:rPr>
           <w:shd w:val="clear" w:color="auto" w:fill="FFFFFF"/>
         </w:rPr>
-        <w:t>David M. Blei</w:t>
-      </w:r>
-      <w:r>
-        <w:rPr>
-          <w:shd w:val="clear" w:color="auto" w:fill="FFFFFF"/>
-        </w:rPr>
-        <w:t>, Andrew Y. Ng, and Michael I. Jordan. "Latent dir</w:t>
-      </w:r>
-      <w:r>
-        <w:rPr>
-          <w:shd w:val="clear" w:color="auto" w:fill="FFFFFF"/>
-        </w:rPr>
-        <w:t>ichlet allocation." Journal of Machine Learning Research 3:</w:t>
+        <w:t xml:space="preserve">David M. </w:t>
+      </w:r>
+      <w:proofErr w:type="spellStart"/>
+      <w:r>
+        <w:rPr>
+          <w:shd w:val="clear" w:color="auto" w:fill="FFFFFF"/>
+        </w:rPr>
+        <w:t>Blei</w:t>
+      </w:r>
+      <w:proofErr w:type="spellEnd"/>
+      <w:r>
+        <w:rPr>
+          <w:shd w:val="clear" w:color="auto" w:fill="FFFFFF"/>
+        </w:rPr>
+        <w:t xml:space="preserve">, Andrew Y. Ng, and Michael I. Jordan. "Latent </w:t>
+      </w:r>
+      <w:proofErr w:type="spellStart"/>
+      <w:r>
+        <w:rPr>
+          <w:shd w:val="clear" w:color="auto" w:fill="FFFFFF"/>
+        </w:rPr>
+        <w:t>dir</w:t>
+      </w:r>
+      <w:r>
+        <w:rPr>
+          <w:shd w:val="clear" w:color="auto" w:fill="FFFFFF"/>
+        </w:rPr>
+        <w:t>ichlet</w:t>
+      </w:r>
+      <w:proofErr w:type="spellEnd"/>
+      <w:r>
+        <w:rPr>
+          <w:shd w:val="clear" w:color="auto" w:fill="FFFFFF"/>
+        </w:rPr>
+        <w:t xml:space="preserve"> allocation." Journal of Machine Learning Research 3:</w:t>
       </w:r>
       <w:r>
         <w:rPr>
@@ -722,12 +1762,42 @@
     <w:p>
       <w:pPr>
         <w:pStyle w:val="Reference"/>
-      </w:pPr>
-      <w:r>
-        <w:t xml:space="preserve">Michael Bostock, </w:t>
-      </w:r>
-      <w:r>
-        <w:t>Vadim Ogievetsky, and Jeffrey Heer. "D</w:t>
+        <w:spacing w:line="276" w:lineRule="auto"/>
+      </w:pPr>
+      <w:r>
+        <w:t xml:space="preserve">Michael </w:t>
+      </w:r>
+      <w:proofErr w:type="spellStart"/>
+      <w:r>
+        <w:t>Bostock</w:t>
+      </w:r>
+      <w:proofErr w:type="spellEnd"/>
+      <w:r>
+        <w:t xml:space="preserve">, </w:t>
+      </w:r>
+      <w:proofErr w:type="spellStart"/>
+      <w:r>
+        <w:t>Vadim</w:t>
+      </w:r>
+      <w:proofErr w:type="spellEnd"/>
+      <w:r>
+        <w:t xml:space="preserve"> </w:t>
+      </w:r>
+      <w:proofErr w:type="spellStart"/>
+      <w:r>
+        <w:t>Ogievetsky</w:t>
+      </w:r>
+      <w:proofErr w:type="spellEnd"/>
+      <w:r>
+        <w:t xml:space="preserve">, and Jeffrey </w:t>
+      </w:r>
+      <w:proofErr w:type="spellStart"/>
+      <w:r>
+        <w:t>Heer</w:t>
+      </w:r>
+      <w:proofErr w:type="spellEnd"/>
+      <w:r>
+        <w:t>. "D</w:t>
       </w:r>
       <w:r>
         <w:t>³ data-driven documents." IEEE Transactions on Visualization and Computer Graphics 17(</w:t>
@@ -750,17 +1820,20 @@
     <w:p>
       <w:pPr>
         <w:pStyle w:val="Reference"/>
+        <w:spacing w:line="276" w:lineRule="auto"/>
         <w:rPr>
           <w:rFonts w:ascii="Times New Roman" w:hAnsi="Times New Roman"/>
           <w:sz w:val="20"/>
         </w:rPr>
       </w:pPr>
+      <w:proofErr w:type="spellStart"/>
       <w:r>
         <w:rPr>
           <w:shd w:val="clear" w:color="auto" w:fill="FFFFFF"/>
         </w:rPr>
         <w:t>Liangjie</w:t>
       </w:r>
+      <w:proofErr w:type="spellEnd"/>
       <w:r>
         <w:rPr>
           <w:shd w:val="clear" w:color="auto" w:fill="FFFFFF"/>
@@ -771,7 +1844,21 @@
         <w:rPr>
           <w:shd w:val="clear" w:color="auto" w:fill="FFFFFF"/>
         </w:rPr>
-        <w:t>, Ovidiu Dan, and Brian D. Davison. "Predicting popular messages in twi</w:t>
+        <w:t xml:space="preserve">, </w:t>
+      </w:r>
+      <w:proofErr w:type="spellStart"/>
+      <w:r>
+        <w:rPr>
+          <w:shd w:val="clear" w:color="auto" w:fill="FFFFFF"/>
+        </w:rPr>
+        <w:t>Ovidiu</w:t>
+      </w:r>
+      <w:proofErr w:type="spellEnd"/>
+      <w:r>
+        <w:rPr>
+          <w:shd w:val="clear" w:color="auto" w:fill="FFFFFF"/>
+        </w:rPr>
+        <w:t xml:space="preserve"> Dan, and Brian D. Davison. "Predicting popular messages in twi</w:t>
       </w:r>
       <w:r>
         <w:rPr>
@@ -801,6 +1888,7 @@
     <w:p>
       <w:pPr>
         <w:pStyle w:val="Reference"/>
+        <w:spacing w:line="276" w:lineRule="auto"/>
         <w:rPr>
           <w:rFonts w:ascii="Times New Roman" w:hAnsi="Times New Roman"/>
           <w:sz w:val="20"/>
@@ -816,8 +1904,16 @@
         <w:rPr>
           <w:shd w:val="clear" w:color="auto" w:fill="FFFFFF"/>
         </w:rPr>
-        <w:t xml:space="preserve"> Kosara</w:t>
-      </w:r>
+        <w:t xml:space="preserve"> </w:t>
+      </w:r>
+      <w:proofErr w:type="spellStart"/>
+      <w:r>
+        <w:rPr>
+          <w:shd w:val="clear" w:color="auto" w:fill="FFFFFF"/>
+        </w:rPr>
+        <w:t>Kosara</w:t>
+      </w:r>
+      <w:proofErr w:type="spellEnd"/>
       <w:r>
         <w:rPr>
           <w:shd w:val="clear" w:color="auto" w:fill="FFFFFF"/>
@@ -878,16 +1974,25 @@
     <w:p>
       <w:pPr>
         <w:pStyle w:val="Reference"/>
+        <w:spacing w:line="276" w:lineRule="auto"/>
         <w:rPr>
           <w:rFonts w:ascii="Times New Roman" w:hAnsi="Times New Roman"/>
           <w:sz w:val="20"/>
         </w:rPr>
       </w:pPr>
-      <w:r>
-        <w:rPr>
-          <w:shd w:val="clear" w:color="auto" w:fill="FFFFFF"/>
-        </w:rPr>
-        <w:t>Jey Han</w:t>
+      <w:proofErr w:type="spellStart"/>
+      <w:r>
+        <w:rPr>
+          <w:shd w:val="clear" w:color="auto" w:fill="FFFFFF"/>
+        </w:rPr>
+        <w:t>Jey</w:t>
+      </w:r>
+      <w:proofErr w:type="spellEnd"/>
+      <w:r>
+        <w:rPr>
+          <w:shd w:val="clear" w:color="auto" w:fill="FFFFFF"/>
+        </w:rPr>
+        <w:t xml:space="preserve"> Han</w:t>
       </w:r>
       <w:r>
         <w:rPr>
@@ -911,14 +2016,7 @@
         <w:rPr>
           <w:shd w:val="clear" w:color="auto" w:fill="FFFFFF"/>
         </w:rPr>
-        <w:t xml:space="preserve">twitter trends detection topic model </w:t>
-      </w:r>
-      <w:r>
-        <w:rPr>
-          <w:shd w:val="clear" w:color="auto" w:fill="FFFFFF"/>
-        </w:rPr>
-        <w:lastRenderedPageBreak/>
-        <w:t>online." Proceedings of COLING 2012</w:t>
+        <w:t>twitter trends detection topic model online." Proceedings of COLING 2012</w:t>
       </w:r>
       <w:r>
         <w:rPr>
@@ -942,6 +2040,7 @@
     <w:p>
       <w:pPr>
         <w:pStyle w:val="Reference"/>
+        <w:spacing w:line="276" w:lineRule="auto"/>
         <w:rPr>
           <w:rFonts w:ascii="Times New Roman" w:hAnsi="Times New Roman"/>
           <w:sz w:val="20"/>
@@ -969,8 +2068,44 @@
         <w:rPr>
           <w:shd w:val="clear" w:color="auto" w:fill="FFFFFF"/>
         </w:rPr>
-        <w:t>Roland Fernandez, Danyel Fisher, Bongshin Lee, and John Stasko</w:t>
-      </w:r>
+        <w:t xml:space="preserve">Roland Fernandez, </w:t>
+      </w:r>
+      <w:proofErr w:type="spellStart"/>
+      <w:r>
+        <w:rPr>
+          <w:shd w:val="clear" w:color="auto" w:fill="FFFFFF"/>
+        </w:rPr>
+        <w:t>Danyel</w:t>
+      </w:r>
+      <w:proofErr w:type="spellEnd"/>
+      <w:r>
+        <w:rPr>
+          <w:shd w:val="clear" w:color="auto" w:fill="FFFFFF"/>
+        </w:rPr>
+        <w:t xml:space="preserve"> Fisher, </w:t>
+      </w:r>
+      <w:proofErr w:type="spellStart"/>
+      <w:r>
+        <w:rPr>
+          <w:shd w:val="clear" w:color="auto" w:fill="FFFFFF"/>
+        </w:rPr>
+        <w:t>Bongshin</w:t>
+      </w:r>
+      <w:proofErr w:type="spellEnd"/>
+      <w:r>
+        <w:rPr>
+          <w:shd w:val="clear" w:color="auto" w:fill="FFFFFF"/>
+        </w:rPr>
+        <w:t xml:space="preserve"> Lee, and John </w:t>
+      </w:r>
+      <w:proofErr w:type="spellStart"/>
+      <w:r>
+        <w:rPr>
+          <w:shd w:val="clear" w:color="auto" w:fill="FFFFFF"/>
+        </w:rPr>
+        <w:t>Stasko</w:t>
+      </w:r>
+      <w:proofErr w:type="spellEnd"/>
       <w:r>
         <w:rPr>
           <w:shd w:val="clear" w:color="auto" w:fill="FFFFFF"/>
@@ -1019,6 +2154,7 @@
     <w:p>
       <w:pPr>
         <w:pStyle w:val="Reference"/>
+        <w:spacing w:line="276" w:lineRule="auto"/>
         <w:rPr>
           <w:rFonts w:ascii="Times New Roman" w:hAnsi="Times New Roman"/>
           <w:sz w:val="20"/>
@@ -1034,13 +2170,41 @@
         <w:rPr>
           <w:shd w:val="clear" w:color="auto" w:fill="FFFFFF"/>
         </w:rPr>
-        <w:t xml:space="preserve"> Salihefendic. "How R</w:t>
-      </w:r>
-      <w:r>
-        <w:rPr>
-          <w:shd w:val="clear" w:color="auto" w:fill="FFFFFF"/>
-        </w:rPr>
-        <w:t>eddit ranking algorithms work." Hacking and Gonzo</w:t>
+        <w:t xml:space="preserve"> </w:t>
+      </w:r>
+      <w:proofErr w:type="spellStart"/>
+      <w:r>
+        <w:rPr>
+          <w:shd w:val="clear" w:color="auto" w:fill="FFFFFF"/>
+        </w:rPr>
+        <w:t>Salihefendic</w:t>
+      </w:r>
+      <w:proofErr w:type="spellEnd"/>
+      <w:r>
+        <w:rPr>
+          <w:shd w:val="clear" w:color="auto" w:fill="FFFFFF"/>
+        </w:rPr>
+        <w:t xml:space="preserve">. "How </w:t>
+      </w:r>
+      <w:proofErr w:type="spellStart"/>
+      <w:r>
+        <w:rPr>
+          <w:shd w:val="clear" w:color="auto" w:fill="FFFFFF"/>
+        </w:rPr>
+        <w:t>R</w:t>
+      </w:r>
+      <w:r>
+        <w:rPr>
+          <w:shd w:val="clear" w:color="auto" w:fill="FFFFFF"/>
+        </w:rPr>
+        <w:t>eddit</w:t>
+      </w:r>
+      <w:proofErr w:type="spellEnd"/>
+      <w:r>
+        <w:rPr>
+          <w:shd w:val="clear" w:color="auto" w:fill="FFFFFF"/>
+        </w:rPr>
+        <w:t xml:space="preserve"> ranking algorithms work." Hacking and Gonzo</w:t>
       </w:r>
       <w:r>
         <w:rPr>
@@ -1052,28 +2216,53 @@
     <w:p>
       <w:pPr>
         <w:pStyle w:val="Reference"/>
+        <w:spacing w:line="276" w:lineRule="auto"/>
         <w:rPr>
           <w:rFonts w:ascii="Times New Roman" w:hAnsi="Times New Roman"/>
           <w:sz w:val="20"/>
         </w:rPr>
       </w:pPr>
+      <w:proofErr w:type="spellStart"/>
       <w:r>
         <w:rPr>
           <w:shd w:val="clear" w:color="auto" w:fill="FFFFFF"/>
         </w:rPr>
         <w:t>Tauhid</w:t>
       </w:r>
-      <w:r>
-        <w:rPr>
-          <w:shd w:val="clear" w:color="auto" w:fill="FFFFFF"/>
-        </w:rPr>
-        <w:t xml:space="preserve"> Zaman</w:t>
-      </w:r>
-      <w:r>
-        <w:rPr>
-          <w:shd w:val="clear" w:color="auto" w:fill="FFFFFF"/>
-        </w:rPr>
-        <w:t>, Emily B. Fox, and Eric T. Bradlow. "A Bayesian approach for predicting the popularity of tweets." The Annals of</w:t>
+      <w:proofErr w:type="spellEnd"/>
+      <w:r>
+        <w:rPr>
+          <w:shd w:val="clear" w:color="auto" w:fill="FFFFFF"/>
+        </w:rPr>
+        <w:t xml:space="preserve"> </w:t>
+      </w:r>
+      <w:proofErr w:type="spellStart"/>
+      <w:r>
+        <w:rPr>
+          <w:shd w:val="clear" w:color="auto" w:fill="FFFFFF"/>
+        </w:rPr>
+        <w:t>Zaman</w:t>
+      </w:r>
+      <w:proofErr w:type="spellEnd"/>
+      <w:r>
+        <w:rPr>
+          <w:shd w:val="clear" w:color="auto" w:fill="FFFFFF"/>
+        </w:rPr>
+        <w:t xml:space="preserve">, Emily B. Fox, and Eric T. </w:t>
+      </w:r>
+      <w:proofErr w:type="spellStart"/>
+      <w:r>
+        <w:rPr>
+          <w:shd w:val="clear" w:color="auto" w:fill="FFFFFF"/>
+        </w:rPr>
+        <w:t>Bradlow</w:t>
+      </w:r>
+      <w:proofErr w:type="spellEnd"/>
+      <w:r>
+        <w:rPr>
+          <w:shd w:val="clear" w:color="auto" w:fill="FFFFFF"/>
+        </w:rPr>
+        <w:t>. "A Bayesian approach for predicting the popularity of tweets." The Annals of</w:t>
       </w:r>
       <w:r>
         <w:rPr>
@@ -1571,17 +2760,13 @@
   <w:abstractNum w:abstractNumId="12">
     <w:nsid w:val="40F10E6B"/>
     <w:multiLevelType w:val="multilevel"/>
-    <w:tmpl w:val="90B4C954"/>
+    <w:tmpl w:val="002CFE06"/>
     <w:lvl w:ilvl="0">
       <w:start w:val="1"/>
       <w:numFmt w:val="decimal"/>
-      <w:pStyle w:val="Caption"/>
-      <w:lvlText w:val="Table %1."/>
-      <w:lvlJc w:val="left"/>
-      <w:pPr>
-        <w:tabs>
-          <w:tab w:val="num" w:pos="1253"/>
-        </w:tabs>
+      <w:lvlText w:val="Figure %1."/>
+      <w:lvlJc w:val="left"/>
+      <w:pPr>
         <w:ind w:left="893" w:hanging="360"/>
       </w:pPr>
       <w:rPr>
@@ -2189,7 +3374,7 @@
   <w:style w:type="paragraph" w:default="1" w:styleId="Normal">
     <w:name w:val="Normal"/>
     <w:qFormat/>
-    <w:rsid w:val="00BA5CDF"/>
+    <w:rsid w:val="00A073AE"/>
     <w:pPr>
       <w:ind w:firstLine="173"/>
       <w:jc w:val="both"/>
@@ -2206,7 +3391,7 @@
     <w:next w:val="Normal"/>
     <w:autoRedefine/>
     <w:qFormat/>
-    <w:rsid w:val="00BA5CDF"/>
+    <w:rsid w:val="00A073AE"/>
     <w:pPr>
       <w:numPr>
         <w:ilvl w:val="0"/>
@@ -2229,7 +3414,7 @@
     <w:next w:val="Normal"/>
     <w:autoRedefine/>
     <w:qFormat/>
-    <w:rsid w:val="00BA5CDF"/>
+    <w:rsid w:val="00A073AE"/>
     <w:pPr>
       <w:keepNext/>
       <w:numPr>
@@ -2255,7 +3440,7 @@
     <w:next w:val="Normal"/>
     <w:autoRedefine/>
     <w:qFormat/>
-    <w:rsid w:val="00BA5CDF"/>
+    <w:rsid w:val="00A073AE"/>
     <w:pPr>
       <w:keepNext/>
       <w:numPr>
@@ -2280,7 +3465,7 @@
     <w:next w:val="Normal"/>
     <w:autoRedefine/>
     <w:qFormat/>
-    <w:rsid w:val="00BA5CDF"/>
+    <w:rsid w:val="00A073AE"/>
     <w:pPr>
       <w:keepNext/>
       <w:numPr>
@@ -2303,7 +3488,7 @@
     <w:next w:val="Normal"/>
     <w:autoRedefine/>
     <w:qFormat/>
-    <w:rsid w:val="00BA5CDF"/>
+    <w:rsid w:val="00A073AE"/>
     <w:pPr>
       <w:numPr>
         <w:ilvl w:val="4"/>
@@ -2326,7 +3511,7 @@
     <w:next w:val="Normal"/>
     <w:autoRedefine/>
     <w:qFormat/>
-    <w:rsid w:val="00BA5CDF"/>
+    <w:rsid w:val="00A073AE"/>
     <w:pPr>
       <w:numPr>
         <w:ilvl w:val="5"/>
@@ -2348,7 +3533,7 @@
     <w:next w:val="Normal"/>
     <w:autoRedefine/>
     <w:qFormat/>
-    <w:rsid w:val="00BA5CDF"/>
+    <w:rsid w:val="00A073AE"/>
     <w:pPr>
       <w:numPr>
         <w:ilvl w:val="6"/>
@@ -2369,7 +3554,7 @@
     <w:next w:val="Normal"/>
     <w:autoRedefine/>
     <w:qFormat/>
-    <w:rsid w:val="00BA5CDF"/>
+    <w:rsid w:val="00A073AE"/>
     <w:pPr>
       <w:numPr>
         <w:ilvl w:val="7"/>
@@ -2391,7 +3576,7 @@
     <w:next w:val="Normal"/>
     <w:autoRedefine/>
     <w:qFormat/>
-    <w:rsid w:val="00BA5CDF"/>
+    <w:rsid w:val="00A073AE"/>
     <w:pPr>
       <w:numPr>
         <w:ilvl w:val="8"/>
@@ -2408,7 +3593,7 @@
   </w:style>
   <w:style w:type="character" w:default="1" w:styleId="DefaultParagraphFont">
     <w:name w:val="Default Paragraph Font"/>
-    <w:rsid w:val="00BA5CDF"/>
+    <w:rsid w:val="00A073AE"/>
   </w:style>
   <w:style w:type="table" w:default="1" w:styleId="TableNormal">
     <w:name w:val="Normal Table"/>
@@ -2428,13 +3613,13 @@
   <w:style w:type="numbering" w:default="1" w:styleId="NoList">
     <w:name w:val="No List"/>
     <w:semiHidden/>
-    <w:rsid w:val="00BA5CDF"/>
+    <w:rsid w:val="00A073AE"/>
   </w:style>
   <w:style w:type="paragraph" w:styleId="Title">
     <w:name w:val="Title"/>
     <w:basedOn w:val="Normal"/>
     <w:qFormat/>
-    <w:rsid w:val="00BA5CDF"/>
+    <w:rsid w:val="00A073AE"/>
     <w:pPr>
       <w:spacing w:before="240" w:after="60" w:line="200" w:lineRule="exact"/>
       <w:jc w:val="center"/>
@@ -2451,7 +3636,7 @@
   <w:style w:type="paragraph" w:styleId="DocumentMap">
     <w:name w:val="Document Map"/>
     <w:basedOn w:val="Normal"/>
-    <w:rsid w:val="00BA5CDF"/>
+    <w:rsid w:val="00A073AE"/>
     <w:pPr>
       <w:shd w:val="clear" w:color="auto" w:fill="000080"/>
     </w:pPr>
@@ -2465,12 +3650,10 @@
     <w:basedOn w:val="Normal"/>
     <w:next w:val="Normal"/>
     <w:qFormat/>
-    <w:rsid w:val="00BA5CDF"/>
+    <w:rsid w:val="00A073AE"/>
     <w:pPr>
-      <w:numPr>
-        <w:numId w:val="13"/>
-      </w:numPr>
       <w:spacing w:before="120" w:after="120" w:line="200" w:lineRule="exact"/>
+      <w:ind w:firstLine="0"/>
       <w:jc w:val="center"/>
     </w:pPr>
     <w:rPr>
@@ -2482,7 +3665,7 @@
   <w:style w:type="paragraph" w:customStyle="1" w:styleId="AuthorInformation">
     <w:name w:val="Author Information"/>
     <w:basedOn w:val="Normal"/>
-    <w:rsid w:val="00BA5CDF"/>
+    <w:rsid w:val="00A073AE"/>
     <w:pPr>
       <w:spacing w:before="120" w:after="80" w:line="200" w:lineRule="exact"/>
       <w:ind w:firstLine="176"/>
@@ -2497,7 +3680,7 @@
   <w:style w:type="paragraph" w:customStyle="1" w:styleId="Heading1NoNumber">
     <w:name w:val="Heading 1 No Number"/>
     <w:basedOn w:val="Heading1"/>
-    <w:rsid w:val="00BA5CDF"/>
+    <w:rsid w:val="00A073AE"/>
     <w:pPr>
       <w:numPr>
         <w:numId w:val="0"/>
@@ -2510,7 +3693,7 @@
   <w:style w:type="paragraph" w:customStyle="1" w:styleId="Body">
     <w:name w:val="Body"/>
     <w:basedOn w:val="Normal"/>
-    <w:rsid w:val="00BA5CDF"/>
+    <w:rsid w:val="00A073AE"/>
     <w:pPr>
       <w:autoSpaceDE w:val="0"/>
       <w:autoSpaceDN w:val="0"/>
@@ -2526,7 +3709,7 @@
     <w:name w:val="Abstract"/>
     <w:basedOn w:val="Heading1"/>
     <w:autoRedefine/>
-    <w:rsid w:val="00BA5CDF"/>
+    <w:rsid w:val="00A073AE"/>
     <w:pPr>
       <w:numPr>
         <w:numId w:val="0"/>
@@ -2537,7 +3720,7 @@
   <w:style w:type="paragraph" w:customStyle="1" w:styleId="Reference">
     <w:name w:val="Reference"/>
     <w:basedOn w:val="Body"/>
-    <w:rsid w:val="00BA5CDF"/>
+    <w:rsid w:val="00A073AE"/>
     <w:pPr>
       <w:numPr>
         <w:numId w:val="2"/>
@@ -2551,7 +3734,7 @@
     <w:name w:val="Figure Caption"/>
     <w:basedOn w:val="Caption"/>
     <w:autoRedefine/>
-    <w:rsid w:val="00BA5CDF"/>
+    <w:rsid w:val="00A073AE"/>
     <w:pPr>
       <w:numPr>
         <w:numId w:val="1"/>
@@ -2562,7 +3745,7 @@
     <w:name w:val="Reference Title"/>
     <w:basedOn w:val="Heading1"/>
     <w:autoRedefine/>
-    <w:rsid w:val="00BA5CDF"/>
+    <w:rsid w:val="00A073AE"/>
     <w:pPr>
       <w:numPr>
         <w:numId w:val="0"/>
@@ -2574,16 +3757,17 @@
     <w:name w:val="Body (No Indent)"/>
     <w:basedOn w:val="Body"/>
     <w:autoRedefine/>
-    <w:rsid w:val="00BA5CDF"/>
+    <w:rsid w:val="007C538E"/>
     <w:pPr>
-      <w:ind w:firstLine="0"/>
+      <w:spacing w:line="276" w:lineRule="auto"/>
+      <w:ind w:firstLine="180"/>
     </w:pPr>
   </w:style>
   <w:style w:type="paragraph" w:customStyle="1" w:styleId="Affiliation">
     <w:name w:val="Affiliation"/>
     <w:basedOn w:val="AuthorInformation"/>
     <w:qFormat/>
-    <w:rsid w:val="00BA5CDF"/>
+    <w:rsid w:val="00A073AE"/>
     <w:pPr>
       <w:spacing w:before="0"/>
     </w:pPr>
@@ -2595,7 +3779,7 @@
     <w:name w:val="Index Terms"/>
     <w:basedOn w:val="Abstract"/>
     <w:qFormat/>
-    <w:rsid w:val="00BA5CDF"/>
+    <w:rsid w:val="00A073AE"/>
     <w:pPr>
       <w:jc w:val="both"/>
     </w:pPr>
@@ -2608,7 +3792,7 @@
   </w:style>
   <w:style w:type="paragraph" w:styleId="NoSpacing">
     <w:name w:val="No Spacing"/>
-    <w:rsid w:val="00BA5CDF"/>
+    <w:rsid w:val="00A073AE"/>
     <w:pPr>
       <w:ind w:firstLine="173"/>
       <w:jc w:val="both"/>
@@ -2697,6 +3881,16 @@
       <w:sz w:val="24"/>
       <w:szCs w:val="24"/>
       <w:lang w:val="en-GB"/>
+    </w:rPr>
+  </w:style>
+  <w:style w:type="paragraph" w:styleId="NormalWeb">
+    <w:name w:val="Normal (Web)"/>
+    <w:basedOn w:val="Normal"/>
+    <w:rsid w:val="00A073AE"/>
+    <w:rPr>
+      <w:rFonts w:ascii="Times New Roman" w:hAnsi="Times New Roman"/>
+      <w:sz w:val="24"/>
+      <w:szCs w:val="24"/>
     </w:rPr>
   </w:style>
 </w:styles>

</xml_diff>